<commit_message>
added new source data, added test_dicom files with dose, issue with contour extraction
</commit_message>
<xml_diff>
--- a/Brachytherapy Python Tools.docx
+++ b/Brachytherapy Python Tools.docx
@@ -11,10 +11,94 @@
       </w:r>
     </w:p>
     <w:p>
+      <w:r>
+        <w:rPr>
+          <w:noProof/>
+          <w:lang w:eastAsia="en-AU"/>
+        </w:rPr>
+        <w:drawing>
+          <wp:inline distT="0" distB="0" distL="0" distR="0" wp14:anchorId="2E9908B3" wp14:editId="65FDD102">
+            <wp:extent cx="5419725" cy="3571875"/>
+            <wp:effectExtent l="0" t="0" r="9525" b="9525"/>
+            <wp:docPr id="1" name="Picture 1"/>
+            <wp:cNvGraphicFramePr>
+              <a:graphicFrameLocks xmlns:a="http://schemas.openxmlformats.org/drawingml/2006/main" noChangeAspect="1"/>
+            </wp:cNvGraphicFramePr>
+            <a:graphic xmlns:a="http://schemas.openxmlformats.org/drawingml/2006/main">
+              <a:graphicData uri="http://schemas.openxmlformats.org/drawingml/2006/picture">
+                <pic:pic xmlns:pic="http://schemas.openxmlformats.org/drawingml/2006/picture">
+                  <pic:nvPicPr>
+                    <pic:cNvPr id="0" name=""/>
+                    <pic:cNvPicPr/>
+                  </pic:nvPicPr>
+                  <pic:blipFill>
+                    <a:blip r:embed="rId5"/>
+                    <a:stretch>
+                      <a:fillRect/>
+                    </a:stretch>
+                  </pic:blipFill>
+                  <pic:spPr>
+                    <a:xfrm>
+                      <a:off x="0" y="0"/>
+                      <a:ext cx="5419725" cy="3571875"/>
+                    </a:xfrm>
+                    <a:prstGeom prst="rect">
+                      <a:avLst/>
+                    </a:prstGeom>
+                  </pic:spPr>
+                </pic:pic>
+              </a:graphicData>
+            </a:graphic>
+          </wp:inline>
+        </w:drawing>
+      </w:r>
       <w:bookmarkStart w:id="0" w:name="_GoBack"/>
       <w:bookmarkEnd w:id="0"/>
     </w:p>
     <w:p/>
+    <w:p>
+      <w:r>
+        <w:rPr>
+          <w:noProof/>
+          <w:lang w:eastAsia="en-AU"/>
+        </w:rPr>
+        <w:drawing>
+          <wp:inline distT="0" distB="0" distL="0" distR="0" wp14:anchorId="46A1557C" wp14:editId="3659574E">
+            <wp:extent cx="5238750" cy="3543300"/>
+            <wp:effectExtent l="0" t="0" r="0" b="0"/>
+            <wp:docPr id="2" name="Picture 2"/>
+            <wp:cNvGraphicFramePr>
+              <a:graphicFrameLocks xmlns:a="http://schemas.openxmlformats.org/drawingml/2006/main" noChangeAspect="1"/>
+            </wp:cNvGraphicFramePr>
+            <a:graphic xmlns:a="http://schemas.openxmlformats.org/drawingml/2006/main">
+              <a:graphicData uri="http://schemas.openxmlformats.org/drawingml/2006/picture">
+                <pic:pic xmlns:pic="http://schemas.openxmlformats.org/drawingml/2006/picture">
+                  <pic:nvPicPr>
+                    <pic:cNvPr id="0" name=""/>
+                    <pic:cNvPicPr/>
+                  </pic:nvPicPr>
+                  <pic:blipFill>
+                    <a:blip r:embed="rId6"/>
+                    <a:stretch>
+                      <a:fillRect/>
+                    </a:stretch>
+                  </pic:blipFill>
+                  <pic:spPr>
+                    <a:xfrm>
+                      <a:off x="0" y="0"/>
+                      <a:ext cx="5238750" cy="3543300"/>
+                    </a:xfrm>
+                    <a:prstGeom prst="rect">
+                      <a:avLst/>
+                    </a:prstGeom>
+                  </pic:spPr>
+                </pic:pic>
+              </a:graphicData>
+            </a:graphic>
+          </wp:inline>
+        </w:drawing>
+      </w:r>
+    </w:p>
     <w:sectPr>
       <w:pgSz w:w="11906" w:h="16838"/>
       <w:pgMar w:top="1440" w:right="1440" w:bottom="1440" w:left="1440" w:header="708" w:footer="708" w:gutter="0"/>
@@ -251,6 +335,36 @@
       <w:szCs w:val="52"/>
     </w:rPr>
   </w:style>
+  <w:style w:type="paragraph" w:styleId="BalloonText">
+    <w:name w:val="Balloon Text"/>
+    <w:basedOn w:val="Normal"/>
+    <w:link w:val="BalloonTextChar"/>
+    <w:uiPriority w:val="99"/>
+    <w:semiHidden/>
+    <w:unhideWhenUsed/>
+    <w:rsid w:val="005C3E8A"/>
+    <w:pPr>
+      <w:spacing w:after="0" w:line="240" w:lineRule="auto"/>
+    </w:pPr>
+    <w:rPr>
+      <w:rFonts w:ascii="Tahoma" w:hAnsi="Tahoma" w:cs="Tahoma"/>
+      <w:sz w:val="16"/>
+      <w:szCs w:val="16"/>
+    </w:rPr>
+  </w:style>
+  <w:style w:type="character" w:customStyle="1" w:styleId="BalloonTextChar">
+    <w:name w:val="Balloon Text Char"/>
+    <w:basedOn w:val="DefaultParagraphFont"/>
+    <w:link w:val="BalloonText"/>
+    <w:uiPriority w:val="99"/>
+    <w:semiHidden/>
+    <w:rsid w:val="005C3E8A"/>
+    <w:rPr>
+      <w:rFonts w:ascii="Tahoma" w:hAnsi="Tahoma" w:cs="Tahoma"/>
+      <w:sz w:val="16"/>
+      <w:szCs w:val="16"/>
+    </w:rPr>
+  </w:style>
 </w:styles>
 </file>
 
@@ -480,6 +594,36 @@
       <w:szCs w:val="52"/>
     </w:rPr>
   </w:style>
+  <w:style w:type="paragraph" w:styleId="BalloonText">
+    <w:name w:val="Balloon Text"/>
+    <w:basedOn w:val="Normal"/>
+    <w:link w:val="BalloonTextChar"/>
+    <w:uiPriority w:val="99"/>
+    <w:semiHidden/>
+    <w:unhideWhenUsed/>
+    <w:rsid w:val="005C3E8A"/>
+    <w:pPr>
+      <w:spacing w:after="0" w:line="240" w:lineRule="auto"/>
+    </w:pPr>
+    <w:rPr>
+      <w:rFonts w:ascii="Tahoma" w:hAnsi="Tahoma" w:cs="Tahoma"/>
+      <w:sz w:val="16"/>
+      <w:szCs w:val="16"/>
+    </w:rPr>
+  </w:style>
+  <w:style w:type="character" w:customStyle="1" w:styleId="BalloonTextChar">
+    <w:name w:val="Balloon Text Char"/>
+    <w:basedOn w:val="DefaultParagraphFont"/>
+    <w:link w:val="BalloonText"/>
+    <w:uiPriority w:val="99"/>
+    <w:semiHidden/>
+    <w:rsid w:val="005C3E8A"/>
+    <w:rPr>
+      <w:rFonts w:ascii="Tahoma" w:hAnsi="Tahoma" w:cs="Tahoma"/>
+      <w:sz w:val="16"/>
+      <w:szCs w:val="16"/>
+    </w:rPr>
+  </w:style>
 </w:styles>
 </file>
 

</xml_diff>

<commit_message>
improved report after feedback
</commit_message>
<xml_diff>
--- a/Brachytherapy Python Tools.docx
+++ b/Brachytherapy Python Tools.docx
@@ -5,14 +5,9 @@
     <w:p>
       <w:pPr>
         <w:pStyle w:val="Title"/>
-        <w:rPr>
-          <w:b/>
-          <w:bCs/>
-        </w:rPr>
-      </w:pPr>
-      <w:bookmarkStart w:id="0" w:name="_GoBack"/>
-      <w:r>
-        <w:t>Independent dose calculation of Brachytherapy Dicom files</w:t>
+      </w:pPr>
+      <w:r>
+        <w:t>Independent dose verification of Brachytherapy plans using DICOM data exports</w:t>
       </w:r>
     </w:p>
     <w:p>
@@ -25,7 +20,13 @@
     </w:p>
     <w:p>
       <w:r>
-        <w:t xml:space="preserve">This document outlines the Dicom based TG43 calculation program I have written in python. It aims to independently calculate the dose based on the dwell positions within an </w:t>
+        <w:t xml:space="preserve">This document outlines the </w:t>
+      </w:r>
+      <w:r>
+        <w:t>DICOM</w:t>
+      </w:r>
+      <w:r>
+        <w:t xml:space="preserve"> based TG43 calculation program I have written in python. It aims to independently calculate the dose based on the dwell positions within an </w:t>
       </w:r>
       <w:proofErr w:type="spellStart"/>
       <w:r>
@@ -43,7 +44,13 @@
         <w:t>®</w:t>
       </w:r>
       <w:r>
-        <w:t xml:space="preserve"> RT Dicom Plan, and compare the resulting dose grid to an exported </w:t>
+        <w:t xml:space="preserve"> RT </w:t>
+      </w:r>
+      <w:r>
+        <w:t>DICOM</w:t>
+      </w:r>
+      <w:r>
+        <w:t xml:space="preserve"> Plan, and compare the resulting dose grid to an exported </w:t>
       </w:r>
       <w:proofErr w:type="spellStart"/>
       <w:r>
@@ -61,14 +68,20 @@
         <w:t>®</w:t>
       </w:r>
       <w:r>
-        <w:t xml:space="preserve"> dose grid within an RT Dicom Dose file.</w:t>
+        <w:t xml:space="preserve"> dose grid within an RT </w:t>
+      </w:r>
+      <w:r>
+        <w:t>DICOM</w:t>
+      </w:r>
+      <w:r>
+        <w:t xml:space="preserve"> Dose file.</w:t>
       </w:r>
     </w:p>
     <w:p>
       <w:r>
         <w:t xml:space="preserve">The code itself can be accessed from </w:t>
       </w:r>
-      <w:hyperlink r:id="rId6" w:history="1">
+      <w:hyperlink r:id="rId7" w:history="1">
         <w:r>
           <w:rPr>
             <w:rStyle w:val="Hyperlink"/>
@@ -89,55 +102,63 @@
       </w:r>
     </w:p>
     <w:p>
+      <w:pPr>
+        <w:pStyle w:val="ListParagraph"/>
+        <w:numPr>
+          <w:ilvl w:val="0"/>
+          <w:numId w:val="1"/>
+        </w:numPr>
+      </w:pPr>
       <w:r>
         <w:t xml:space="preserve">Collect a range of brachytherapy </w:t>
       </w:r>
+      <w:r>
+        <w:t>DICOM</w:t>
+      </w:r>
+      <w:r>
+        <w:t xml:space="preserve"> files that are able to be placed within the </w:t>
+      </w:r>
       <w:proofErr w:type="spellStart"/>
       <w:r>
-        <w:t>dicom</w:t>
+        <w:t>Gi</w:t>
+      </w:r>
+      <w:r>
+        <w:t>t</w:t>
+      </w:r>
+      <w:r>
+        <w:t>hub</w:t>
       </w:r>
       <w:proofErr w:type="spellEnd"/>
       <w:r>
-        <w:t xml:space="preserve"> files that are able to be placed within the </w:t>
+        <w:t xml:space="preserve"> repository that can be used for testing. Aim to support as many </w:t>
+      </w:r>
+      <w:r>
+        <w:t>Brachytherapy DICOM</w:t>
+      </w:r>
+      <w:r>
+        <w:t xml:space="preserve"> formats as possible.</w:t>
+      </w:r>
+    </w:p>
+    <w:p>
+      <w:pPr>
+        <w:pStyle w:val="ListParagraph"/>
+        <w:numPr>
+          <w:ilvl w:val="0"/>
+          <w:numId w:val="1"/>
+        </w:numPr>
+      </w:pPr>
+      <w:r>
+        <w:t xml:space="preserve">Once </w:t>
       </w:r>
       <w:proofErr w:type="spellStart"/>
       <w:r>
-        <w:t>Gihub</w:t>
+        <w:t>egs_brachy</w:t>
       </w:r>
       <w:proofErr w:type="spellEnd"/>
       <w:r>
-        <w:t xml:space="preserve"> repository that can be used for testing. Aim to support as many </w:t>
-      </w:r>
-      <w:proofErr w:type="spellStart"/>
-      <w:r>
-        <w:t>brachy</w:t>
-      </w:r>
-      <w:proofErr w:type="spellEnd"/>
-      <w:r>
-        <w:t xml:space="preserve"> </w:t>
-      </w:r>
-      <w:proofErr w:type="spellStart"/>
-      <w:r>
-        <w:t>dicom</w:t>
-      </w:r>
-      <w:proofErr w:type="spellEnd"/>
-      <w:r>
-        <w:t xml:space="preserve"> formats as possible.</w:t>
-      </w:r>
-    </w:p>
-    <w:p>
-      <w:r>
-        <w:t xml:space="preserve">Once </w:t>
-      </w:r>
-      <w:proofErr w:type="spellStart"/>
-      <w:r>
-        <w:t>egs_brachy</w:t>
-      </w:r>
-      <w:proofErr w:type="spellEnd"/>
-      <w:r>
         <w:t xml:space="preserve"> (</w:t>
       </w:r>
-      <w:hyperlink r:id="rId7" w:history="1">
+      <w:hyperlink r:id="rId8" w:history="1">
         <w:r>
           <w:rPr>
             <w:rStyle w:val="Hyperlink"/>
@@ -146,29 +167,41 @@
         </w:r>
       </w:hyperlink>
       <w:r>
-        <w:t>) is available for use I would like to directly implement that model based dose calculation method to be able to provide checking for both TG43 and Monte Carlo based algorithms.</w:t>
+        <w:t>) is available for use I would like to directly implement that dose calculation method to be able to provide checking for both TG43 and Monte Carlo based algorithms.</w:t>
       </w:r>
       <w:r>
         <w:t xml:space="preserve"> </w:t>
       </w:r>
     </w:p>
     <w:p>
+      <w:pPr>
+        <w:pStyle w:val="ListParagraph"/>
+        <w:numPr>
+          <w:ilvl w:val="0"/>
+          <w:numId w:val="1"/>
+        </w:numPr>
+      </w:pPr>
       <w:r>
         <w:t>It is also planned that upper and lower 95% confidence interval doses will be reported when uncertainties due to catheter movement, catheter reconstruction, and calculation uncertainties are taken into account.</w:t>
       </w:r>
       <w:r>
-        <w:t xml:space="preserve"> Using the structure </w:t>
-      </w:r>
-      <w:proofErr w:type="spellStart"/>
-      <w:r>
-        <w:t>dicom</w:t>
-      </w:r>
-      <w:proofErr w:type="spellEnd"/>
-      <w:r>
-        <w:t xml:space="preserve"> file these 95% confidence interval doses can be converted to comparative DVHs.</w:t>
-      </w:r>
-    </w:p>
-    <w:p>
+        <w:t xml:space="preserve"> Using the </w:t>
+      </w:r>
+      <w:r>
+        <w:t xml:space="preserve">Structure-Set DICOM </w:t>
+      </w:r>
+      <w:r>
+        <w:t>file these 95% confidence interval doses can be converted to comparative DVHs.</w:t>
+      </w:r>
+    </w:p>
+    <w:p>
+      <w:pPr>
+        <w:pStyle w:val="ListParagraph"/>
+        <w:numPr>
+          <w:ilvl w:val="0"/>
+          <w:numId w:val="1"/>
+        </w:numPr>
+      </w:pPr>
       <w:r>
         <w:t>The final stage is for this code to</w:t>
       </w:r>
@@ -188,21 +221,23 @@
       <w:r>
         <w:t xml:space="preserve">Brachytherapy </w:t>
       </w:r>
-      <w:proofErr w:type="spellStart"/>
-      <w:r>
-        <w:t>dicom</w:t>
-      </w:r>
-      <w:proofErr w:type="spellEnd"/>
+      <w:r>
+        <w:t>DICOM</w:t>
+      </w:r>
       <w:r>
         <w:t xml:space="preserve"> files make use of a large number of private </w:t>
       </w:r>
-      <w:proofErr w:type="spellStart"/>
-      <w:r>
-        <w:t>dicom</w:t>
-      </w:r>
-      <w:proofErr w:type="spellEnd"/>
-      <w:r>
-        <w:t xml:space="preserve"> tags. What some of these tags mean needs to be reverse engineered at </w:t>
+      <w:r>
+        <w:t>DICOM</w:t>
+      </w:r>
+      <w:r>
+        <w:t xml:space="preserve"> tags. What some of these tags mean needs to be reverse</w:t>
+      </w:r>
+      <w:r>
+        <w:t>-</w:t>
+      </w:r>
+      <w:r>
+        <w:t xml:space="preserve">engineered at </w:t>
       </w:r>
       <w:proofErr w:type="gramStart"/>
       <w:r>
@@ -230,11 +265,9 @@
       <w:r>
         <w:t xml:space="preserve"> </w:t>
       </w:r>
-      <w:proofErr w:type="spellStart"/>
-      <w:r>
-        <w:t>dicom</w:t>
-      </w:r>
-      <w:proofErr w:type="spellEnd"/>
+      <w:r>
+        <w:t>DICOM</w:t>
+      </w:r>
       <w:r>
         <w:t xml:space="preserve"> files, not </w:t>
       </w:r>
@@ -256,11 +289,9 @@
       <w:r>
         <w:t xml:space="preserve"> </w:t>
       </w:r>
-      <w:proofErr w:type="spellStart"/>
-      <w:r>
-        <w:t>dicom</w:t>
-      </w:r>
-      <w:proofErr w:type="spellEnd"/>
+      <w:r>
+        <w:t>DICOM</w:t>
+      </w:r>
       <w:r>
         <w:t xml:space="preserve"> files. It has only been tested with a small subset of </w:t>
       </w:r>
@@ -282,13 +313,29 @@
       <w:r>
         <w:t xml:space="preserve"> </w:t>
       </w:r>
-      <w:proofErr w:type="spellStart"/>
-      <w:r>
-        <w:t>dicom</w:t>
-      </w:r>
-      <w:proofErr w:type="spellEnd"/>
-      <w:r>
-        <w:t xml:space="preserve"> files, with some of these files for certain configurations this code does not yet work. Be sure when using this code to investigate the testing figures produced to confirm that they represent what is expected within the plan. </w:t>
+      <w:r>
+        <w:t>DICOM</w:t>
+      </w:r>
+      <w:r>
+        <w:t xml:space="preserve"> files</w:t>
+      </w:r>
+      <w:r>
+        <w:t>. W</w:t>
+      </w:r>
+      <w:r>
+        <w:t xml:space="preserve">ith some of these files </w:t>
+      </w:r>
+      <w:r>
+        <w:t>(</w:t>
+      </w:r>
+      <w:r>
+        <w:t>for certain configurations</w:t>
+      </w:r>
+      <w:r>
+        <w:t>)</w:t>
+      </w:r>
+      <w:r>
+        <w:t xml:space="preserve"> this code does not yet work. Be sure when using this code to investigate the testing figures produced to confirm that they represent what is expected within the plan. </w:t>
       </w:r>
     </w:p>
     <w:p>
@@ -334,9 +381,21 @@
     </w:p>
     <w:p>
       <w:r>
-        <w:t xml:space="preserve">The current source data used was retrieved from </w:t>
-      </w:r>
-      <w:hyperlink r:id="rId8" w:history="1">
+        <w:t>The</w:t>
+      </w:r>
+      <w:r>
+        <w:t xml:space="preserve"> Nucletron HDR remote afterloader</w:t>
+      </w:r>
+      <w:r>
+        <w:t xml:space="preserve"> </w:t>
+      </w:r>
+      <w:r>
+        <w:t xml:space="preserve">Ir-192 </w:t>
+      </w:r>
+      <w:r>
+        <w:t xml:space="preserve">source data used was retrieved from </w:t>
+      </w:r>
+      <w:hyperlink r:id="rId9" w:history="1">
         <w:r>
           <w:rPr>
             <w:rStyle w:val="Hyperlink"/>
@@ -369,7 +428,7 @@
           <w:lang w:eastAsia="en-AU"/>
         </w:rPr>
         <w:drawing>
-          <wp:inline distT="0" distB="0" distL="0" distR="0" wp14:anchorId="2110C136" wp14:editId="60865749">
+          <wp:inline distT="0" distB="0" distL="0" distR="0" wp14:anchorId="0A55299F" wp14:editId="002A6726">
             <wp:extent cx="1371600" cy="1018800"/>
             <wp:effectExtent l="0" t="0" r="0" b="0"/>
             <wp:docPr id="1" name="Picture 1"/>
@@ -384,7 +443,7 @@
                     <pic:cNvPicPr/>
                   </pic:nvPicPr>
                   <pic:blipFill>
-                    <a:blip r:embed="rId9"/>
+                    <a:blip r:embed="rId10"/>
                     <a:stretch>
                       <a:fillRect/>
                     </a:stretch>
@@ -407,7 +466,13 @@
     </w:p>
     <w:p>
       <w:r>
-        <w:t>In that way by changing which version of these files the code is pointing to a different set of source data can be used.</w:t>
+        <w:t>In that way by changing which version of these files the code is pointing to</w:t>
+      </w:r>
+      <w:r>
+        <w:t>,</w:t>
+      </w:r>
+      <w:r>
+        <w:t xml:space="preserve"> a different set of source data can be used.</w:t>
       </w:r>
     </w:p>
     <w:p>
@@ -457,7 +522,7 @@
           <w:lang w:eastAsia="en-AU"/>
         </w:rPr>
         <w:drawing>
-          <wp:inline distT="0" distB="0" distL="0" distR="0" wp14:anchorId="1E5E5FA8" wp14:editId="2588787D">
+          <wp:inline distT="0" distB="0" distL="0" distR="0" wp14:anchorId="75C3BAA0" wp14:editId="70DB7134">
             <wp:extent cx="3060318" cy="1280160"/>
             <wp:effectExtent l="0" t="0" r="6985" b="0"/>
             <wp:docPr id="1110" name="4 Imagen"/>
@@ -474,7 +539,7 @@
                     </pic:cNvPicPr>
                   </pic:nvPicPr>
                   <pic:blipFill rotWithShape="1">
-                    <a:blip r:embed="rId10" cstate="print">
+                    <a:blip r:embed="rId11" cstate="print">
                       <a:extLst>
                         <a:ext uri="{28A0092B-C50C-407E-A947-70E740481C1C}">
                           <a14:useLocalDpi xmlns:a14="http://schemas.microsoft.com/office/drawing/2010/main" val="0"/>
@@ -513,29 +578,19 @@
       <w:pPr>
         <w:pStyle w:val="Caption"/>
       </w:pPr>
-      <w:bookmarkStart w:id="1" w:name="_Ref479244165"/>
+      <w:bookmarkStart w:id="0" w:name="_Ref479244165"/>
       <w:r>
         <w:t xml:space="preserve">Figure </w:t>
       </w:r>
-      <w:r>
-        <w:fldChar w:fldCharType="begin"/>
-      </w:r>
-      <w:r>
-        <w:instrText xml:space="preserve"> SEQ Figure \* ARABIC </w:instrText>
-      </w:r>
-      <w:r>
-        <w:fldChar w:fldCharType="separate"/>
-      </w:r>
-      <w:r>
-        <w:rPr>
-          <w:noProof/>
-        </w:rPr>
-        <w:t>1</w:t>
-      </w:r>
-      <w:r>
-        <w:fldChar w:fldCharType="end"/>
-      </w:r>
-      <w:bookmarkEnd w:id="1"/>
+      <w:fldSimple w:instr=" SEQ Figure \* ARABIC ">
+        <w:r>
+          <w:rPr>
+            <w:noProof/>
+          </w:rPr>
+          <w:t>1</w:t>
+        </w:r>
+      </w:fldSimple>
+      <w:bookmarkEnd w:id="0"/>
       <w:r>
         <w:t>: The revised Nucletron HDR Ir-192 mHDR-v2 source model</w:t>
       </w:r>
@@ -547,7 +602,13 @@
         </w:rPr>
       </w:pPr>
       <w:r>
-        <w:t xml:space="preserve">It has a length of 0.35 cm, according to this source data a </w:t>
+        <w:t>It has a length of 0.35 cm, according to this source data a</w:t>
+      </w:r>
+      <w:r>
+        <w:t xml:space="preserve"> dose rate constant</w:t>
+      </w:r>
+      <w:r>
+        <w:t xml:space="preserve"> </w:t>
       </w:r>
       <m:oMath>
         <m:r>
@@ -564,34 +625,38 @@
         <w:rPr>
           <w:rFonts w:eastAsiaTheme="minorEastAsia"/>
         </w:rPr>
-        <w:t xml:space="preserve"> of 1.109 </w:t>
-      </w:r>
-      <w:proofErr w:type="spellStart"/>
+        <w:t xml:space="preserve"> of 1.109 cGy</w:t>
+      </w:r>
+      <w:proofErr w:type="gramStart"/>
       <w:r>
         <w:rPr>
           <w:rFonts w:eastAsiaTheme="minorEastAsia"/>
         </w:rPr>
-        <w:t>cGy</w:t>
-      </w:r>
-      <w:proofErr w:type="spellEnd"/>
-      <w:proofErr w:type="gramStart"/>
+        <w:t>/(</w:t>
+      </w:r>
+      <w:proofErr w:type="gramEnd"/>
       <w:r>
         <w:rPr>
           <w:rFonts w:eastAsiaTheme="minorEastAsia"/>
         </w:rPr>
-        <w:t>/(</w:t>
-      </w:r>
-      <w:proofErr w:type="gramEnd"/>
+        <w:t xml:space="preserve">h U). The radial </w:t>
+      </w:r>
       <w:r>
         <w:rPr>
           <w:rFonts w:eastAsiaTheme="minorEastAsia"/>
         </w:rPr>
-        <w:t>h U). The radial function data and the anisotropy f</w:t>
+        <w:t xml:space="preserve">dose </w:t>
       </w:r>
       <w:r>
         <w:rPr>
           <w:rFonts w:eastAsiaTheme="minorEastAsia"/>
         </w:rPr>
+        <w:t>function data and the anisotropy f</w:t>
+      </w:r>
+      <w:r>
+        <w:rPr>
+          <w:rFonts w:eastAsiaTheme="minorEastAsia"/>
+        </w:rPr>
         <w:t xml:space="preserve">unction data are represented in </w:t>
       </w:r>
       <w:r>
@@ -636,7 +701,7 @@
         <w:rPr>
           <w:rFonts w:eastAsiaTheme="minorEastAsia"/>
         </w:rPr>
-        <w:t xml:space="preserve"> and </w:t>
+        <w:t xml:space="preserve">, </w:t>
       </w:r>
       <w:r>
         <w:rPr>
@@ -669,6 +734,50 @@
           <w:noProof/>
         </w:rPr>
         <w:t>3</w:t>
+      </w:r>
+      <w:r>
+        <w:rPr>
+          <w:rFonts w:eastAsiaTheme="minorEastAsia"/>
+        </w:rPr>
+        <w:fldChar w:fldCharType="end"/>
+      </w:r>
+      <w:r>
+        <w:rPr>
+          <w:rFonts w:eastAsiaTheme="minorEastAsia"/>
+        </w:rPr>
+        <w:t xml:space="preserve">, and </w:t>
+      </w:r>
+      <w:r>
+        <w:rPr>
+          <w:rFonts w:eastAsiaTheme="minorEastAsia"/>
+        </w:rPr>
+        <w:fldChar w:fldCharType="begin"/>
+      </w:r>
+      <w:r>
+        <w:rPr>
+          <w:rFonts w:eastAsiaTheme="minorEastAsia"/>
+        </w:rPr>
+        <w:instrText xml:space="preserve"> REF _Ref479678790 \h </w:instrText>
+      </w:r>
+      <w:r>
+        <w:rPr>
+          <w:rFonts w:eastAsiaTheme="minorEastAsia"/>
+        </w:rPr>
+      </w:r>
+      <w:r>
+        <w:rPr>
+          <w:rFonts w:eastAsiaTheme="minorEastAsia"/>
+        </w:rPr>
+        <w:fldChar w:fldCharType="separate"/>
+      </w:r>
+      <w:r>
+        <w:t xml:space="preserve">Figure </w:t>
+      </w:r>
+      <w:r>
+        <w:rPr>
+          <w:noProof/>
+        </w:rPr>
+        <w:t>4</w:t>
       </w:r>
       <w:r>
         <w:rPr>
@@ -694,89 +803,10 @@
         </w:rPr>
         <w:lastRenderedPageBreak/>
         <w:drawing>
-          <wp:inline distT="0" distB="0" distL="0" distR="0" wp14:anchorId="67C97292" wp14:editId="363D288D">
-            <wp:extent cx="3402639" cy="2258171"/>
-            <wp:effectExtent l="0" t="0" r="7620" b="8890"/>
-            <wp:docPr id="3" name="Picture 3"/>
-            <wp:cNvGraphicFramePr>
-              <a:graphicFrameLocks xmlns:a="http://schemas.openxmlformats.org/drawingml/2006/main" noChangeAspect="1"/>
-            </wp:cNvGraphicFramePr>
-            <a:graphic xmlns:a="http://schemas.openxmlformats.org/drawingml/2006/main">
-              <a:graphicData uri="http://schemas.openxmlformats.org/drawingml/2006/picture">
-                <pic:pic xmlns:pic="http://schemas.openxmlformats.org/drawingml/2006/picture">
-                  <pic:nvPicPr>
-                    <pic:cNvPr id="0" name=""/>
-                    <pic:cNvPicPr/>
-                  </pic:nvPicPr>
-                  <pic:blipFill>
-                    <a:blip r:embed="rId11"/>
-                    <a:stretch>
-                      <a:fillRect/>
-                    </a:stretch>
-                  </pic:blipFill>
-                  <pic:spPr>
-                    <a:xfrm>
-                      <a:off x="0" y="0"/>
-                      <a:ext cx="3399820" cy="2256300"/>
-                    </a:xfrm>
-                    <a:prstGeom prst="rect">
-                      <a:avLst/>
-                    </a:prstGeom>
-                  </pic:spPr>
-                </pic:pic>
-              </a:graphicData>
-            </a:graphic>
-          </wp:inline>
-        </w:drawing>
-      </w:r>
-    </w:p>
-    <w:p>
-      <w:pPr>
-        <w:pStyle w:val="Caption"/>
-      </w:pPr>
-      <w:bookmarkStart w:id="2" w:name="_Ref479244372"/>
-      <w:bookmarkStart w:id="3" w:name="_Ref479244385"/>
-      <w:r>
-        <w:t xml:space="preserve">Figure </w:t>
-      </w:r>
-      <w:r>
-        <w:fldChar w:fldCharType="begin"/>
-      </w:r>
-      <w:r>
-        <w:instrText xml:space="preserve"> SEQ Figure \* ARABIC </w:instrText>
-      </w:r>
-      <w:r>
-        <w:fldChar w:fldCharType="separate"/>
-      </w:r>
-      <w:r>
-        <w:rPr>
-          <w:noProof/>
-        </w:rPr>
-        <w:t>2</w:t>
-      </w:r>
-      <w:r>
-        <w:fldChar w:fldCharType="end"/>
-      </w:r>
-      <w:bookmarkEnd w:id="3"/>
-      <w:r>
-        <w:t>: The radial function data</w:t>
-      </w:r>
-      <w:bookmarkEnd w:id="2"/>
-    </w:p>
-    <w:p>
-      <w:pPr>
-        <w:keepNext/>
-      </w:pPr>
-      <w:r>
-        <w:rPr>
-          <w:noProof/>
-          <w:lang w:eastAsia="en-AU"/>
-        </w:rPr>
-        <w:drawing>
-          <wp:inline distT="0" distB="0" distL="0" distR="0" wp14:anchorId="63497712" wp14:editId="1469E32E">
-            <wp:extent cx="3975652" cy="2665494"/>
-            <wp:effectExtent l="0" t="0" r="6350" b="1905"/>
-            <wp:docPr id="4" name="Picture 4"/>
+          <wp:inline distT="0" distB="0" distL="0" distR="0" wp14:anchorId="58C1921C" wp14:editId="150F16C3">
+            <wp:extent cx="4022877" cy="2647784"/>
+            <wp:effectExtent l="0" t="0" r="0" b="635"/>
+            <wp:docPr id="6" name="Picture 6"/>
             <wp:cNvGraphicFramePr>
               <a:graphicFrameLocks xmlns:a="http://schemas.openxmlformats.org/drawingml/2006/main" noChangeAspect="1"/>
             </wp:cNvGraphicFramePr>
@@ -796,6 +826,81 @@
                   <pic:spPr>
                     <a:xfrm>
                       <a:off x="0" y="0"/>
+                      <a:ext cx="4021986" cy="2647198"/>
+                    </a:xfrm>
+                    <a:prstGeom prst="rect">
+                      <a:avLst/>
+                    </a:prstGeom>
+                  </pic:spPr>
+                </pic:pic>
+              </a:graphicData>
+            </a:graphic>
+          </wp:inline>
+        </w:drawing>
+      </w:r>
+    </w:p>
+    <w:p>
+      <w:pPr>
+        <w:pStyle w:val="Caption"/>
+      </w:pPr>
+      <w:bookmarkStart w:id="1" w:name="_Ref479244385"/>
+      <w:bookmarkStart w:id="2" w:name="_Ref479244372"/>
+      <w:r>
+        <w:t xml:space="preserve">Figure </w:t>
+      </w:r>
+      <w:fldSimple w:instr=" SEQ Figure \* ARABIC ">
+        <w:r>
+          <w:rPr>
+            <w:noProof/>
+          </w:rPr>
+          <w:t>2</w:t>
+        </w:r>
+      </w:fldSimple>
+      <w:bookmarkEnd w:id="1"/>
+      <w:r>
+        <w:t>: The radial</w:t>
+      </w:r>
+      <w:r>
+        <w:t xml:space="preserve"> dose</w:t>
+      </w:r>
+      <w:r>
+        <w:t xml:space="preserve"> function data</w:t>
+      </w:r>
+      <w:bookmarkEnd w:id="2"/>
+    </w:p>
+    <w:p>
+      <w:pPr>
+        <w:keepNext/>
+      </w:pPr>
+      <w:r>
+        <w:rPr>
+          <w:noProof/>
+          <w:lang w:eastAsia="en-AU"/>
+        </w:rPr>
+        <w:drawing>
+          <wp:inline distT="0" distB="0" distL="0" distR="0" wp14:anchorId="3CE03F3E" wp14:editId="01E705DE">
+            <wp:extent cx="3975652" cy="2665494"/>
+            <wp:effectExtent l="0" t="0" r="6350" b="1905"/>
+            <wp:docPr id="4" name="Picture 4"/>
+            <wp:cNvGraphicFramePr>
+              <a:graphicFrameLocks xmlns:a="http://schemas.openxmlformats.org/drawingml/2006/main" noChangeAspect="1"/>
+            </wp:cNvGraphicFramePr>
+            <a:graphic xmlns:a="http://schemas.openxmlformats.org/drawingml/2006/main">
+              <a:graphicData uri="http://schemas.openxmlformats.org/drawingml/2006/picture">
+                <pic:pic xmlns:pic="http://schemas.openxmlformats.org/drawingml/2006/picture">
+                  <pic:nvPicPr>
+                    <pic:cNvPr id="0" name=""/>
+                    <pic:cNvPicPr/>
+                  </pic:nvPicPr>
+                  <pic:blipFill>
+                    <a:blip r:embed="rId13"/>
+                    <a:stretch>
+                      <a:fillRect/>
+                    </a:stretch>
+                  </pic:blipFill>
+                  <pic:spPr>
+                    <a:xfrm>
+                      <a:off x="0" y="0"/>
                       <a:ext cx="3976238" cy="2665887"/>
                     </a:xfrm>
                     <a:prstGeom prst="rect">
@@ -813,154 +918,41 @@
       <w:pPr>
         <w:pStyle w:val="Caption"/>
       </w:pPr>
-      <w:bookmarkStart w:id="4" w:name="_Ref479244389"/>
+      <w:bookmarkStart w:id="3" w:name="_Ref479244389"/>
       <w:r>
         <w:t xml:space="preserve">Figure </w:t>
       </w:r>
-      <w:r>
-        <w:fldChar w:fldCharType="begin"/>
-      </w:r>
-      <w:r>
-        <w:instrText xml:space="preserve"> SEQ Figure \* ARABIC </w:instrText>
-      </w:r>
-      <w:r>
-        <w:fldChar w:fldCharType="separate"/>
-      </w:r>
-      <w:r>
-        <w:rPr>
-          <w:noProof/>
-        </w:rPr>
-        <w:t>3</w:t>
-      </w:r>
-      <w:r>
-        <w:fldChar w:fldCharType="end"/>
-      </w:r>
-      <w:bookmarkEnd w:id="4"/>
-      <w:r>
-        <w:t>: The anisotropy function data</w:t>
-      </w:r>
-    </w:p>
-    <w:p>
-      <w:pPr>
-        <w:pStyle w:val="Heading2"/>
-      </w:pPr>
-      <w:r>
-        <w:t>TG 43 implementation</w:t>
-      </w:r>
-    </w:p>
-    <w:p>
-      <w:r>
-        <w:t>TG-43 implementation follows the recommendations of TG-43U1S1.</w:t>
-      </w:r>
-    </w:p>
-    <w:p>
-      <w:pPr>
-        <w:pStyle w:val="Heading3"/>
-      </w:pPr>
-      <w:r>
-        <w:t>Geometry function</w:t>
-      </w:r>
-      <w:r>
-        <w:t xml:space="preserve"> implementation</w:t>
-      </w:r>
-    </w:p>
-    <w:p>
-      <w:r>
-        <w:t>To implement the geometry function the formulae provided by the following paper was used:</w:t>
-      </w:r>
-    </w:p>
-    <w:p>
-      <w:pPr>
-        <w:pStyle w:val="Quote"/>
-        <w:ind w:left="720"/>
-      </w:pPr>
-      <w:proofErr w:type="gramStart"/>
-      <w:r>
-        <w:t>King, R. P., Anderson, R. S. and Mills, M. D. (2001), Geometry function of a linear brachytherapy source.</w:t>
-      </w:r>
-      <w:proofErr w:type="gramEnd"/>
-      <w:r>
-        <w:t xml:space="preserve"> Journal of Applied Clinical Medical Physics, 2: 69–72. </w:t>
-      </w:r>
-      <w:hyperlink r:id="rId13" w:history="1">
+      <w:fldSimple w:instr=" SEQ Figure \* ARABIC ">
         <w:r>
           <w:rPr>
-            <w:rStyle w:val="Hyperlink"/>
+            <w:noProof/>
           </w:rPr>
-          <w:t>doi:10.1120/jacmp.v2i2.2615</w:t>
+          <w:t>3</w:t>
         </w:r>
-      </w:hyperlink>
-    </w:p>
-    <w:p>
-      <w:r>
-        <w:t>To aid in understanding the features of the geometry function the following interactive web app was also produced:</w:t>
-      </w:r>
-    </w:p>
-    <w:p>
-      <w:hyperlink r:id="rId14" w:history="1">
-        <w:r>
-          <w:rPr>
-            <w:rStyle w:val="Hyperlink"/>
-          </w:rPr>
-          <w:t>https://www.geogebra.org/m/K25b5dNV</w:t>
-        </w:r>
-      </w:hyperlink>
-    </w:p>
-    <w:p>
-      <w:pPr>
-        <w:pStyle w:val="Heading3"/>
-      </w:pPr>
-      <w:r>
-        <w:lastRenderedPageBreak/>
-        <w:t>TG</w:t>
-      </w:r>
-      <w:r>
-        <w:t>-</w:t>
-      </w:r>
-      <w:r>
-        <w:t>43U1S1 recommendations</w:t>
-      </w:r>
-    </w:p>
-    <w:p>
-      <w:r>
-        <w:t>TG-43U1S1 (</w:t>
-      </w:r>
-      <w:hyperlink r:id="rId15" w:history="1">
-        <w:r>
-          <w:rPr>
-            <w:rStyle w:val="Hyperlink"/>
-          </w:rPr>
-          <w:t>https://www.aapm.org/pubs/reports/rpt_84S.pdf</w:t>
-        </w:r>
-      </w:hyperlink>
-      <w:r>
-        <w:t>) provides recommendations for the implantation of TG-43. It explicitly provides recommendations for how to interpolate and extrapolate the data.</w:t>
-      </w:r>
-    </w:p>
-    <w:p>
-      <w:pPr>
-        <w:pStyle w:val="Heading4"/>
-      </w:pPr>
-      <w:r>
-        <w:t>Radial function</w:t>
-      </w:r>
-    </w:p>
-    <w:p>
-      <w:r>
-        <w:t>The recommendations from TG-43U1S1 for the radial function are the following:</w:t>
-      </w:r>
-    </w:p>
-    <w:p>
+      </w:fldSimple>
+      <w:bookmarkEnd w:id="3"/>
+      <w:r>
+        <w:t>: The anisotropy function data</w:t>
+      </w:r>
+      <w:r>
+        <w:t xml:space="preserve"> represented as a colour plot</w:t>
+      </w:r>
+    </w:p>
+    <w:p>
+      <w:pPr>
+        <w:keepNext/>
+      </w:pPr>
       <w:r>
         <w:rPr>
           <w:noProof/>
           <w:lang w:eastAsia="en-AU"/>
         </w:rPr>
+        <w:lastRenderedPageBreak/>
         <w:drawing>
-          <wp:inline distT="0" distB="0" distL="0" distR="0" wp14:anchorId="36343171" wp14:editId="4C126968">
-            <wp:extent cx="5731510" cy="2220348"/>
-            <wp:effectExtent l="0" t="0" r="2540" b="8890"/>
-            <wp:docPr id="7" name="Picture 7"/>
+          <wp:inline distT="0" distB="0" distL="0" distR="0" wp14:anchorId="721F23C2" wp14:editId="2FABC5B6">
+            <wp:extent cx="5130358" cy="2997642"/>
+            <wp:effectExtent l="0" t="0" r="0" b="0"/>
+            <wp:docPr id="5" name="Picture 5"/>
             <wp:cNvGraphicFramePr>
               <a:graphicFrameLocks xmlns:a="http://schemas.openxmlformats.org/drawingml/2006/main" noChangeAspect="1"/>
             </wp:cNvGraphicFramePr>
@@ -972,7 +964,7 @@
                     <pic:cNvPicPr/>
                   </pic:nvPicPr>
                   <pic:blipFill>
-                    <a:blip r:embed="rId16"/>
+                    <a:blip r:embed="rId14"/>
                     <a:stretch>
                       <a:fillRect/>
                     </a:stretch>
@@ -980,7 +972,7 @@
                   <pic:spPr>
                     <a:xfrm>
                       <a:off x="0" y="0"/>
-                      <a:ext cx="5731510" cy="2220348"/>
+                      <a:ext cx="5137857" cy="3002024"/>
                     </a:xfrm>
                     <a:prstGeom prst="rect">
                       <a:avLst/>
@@ -995,21 +987,147 @@
     </w:p>
     <w:p>
       <w:pPr>
+        <w:pStyle w:val="Caption"/>
+      </w:pPr>
+      <w:bookmarkStart w:id="4" w:name="_Ref479678790"/>
+      <w:r>
+        <w:t xml:space="preserve">Figure </w:t>
+      </w:r>
+      <w:fldSimple w:instr=" SEQ Figure \* ARABIC ">
+        <w:r>
+          <w:rPr>
+            <w:noProof/>
+          </w:rPr>
+          <w:t>4</w:t>
+        </w:r>
+      </w:fldSimple>
+      <w:bookmarkEnd w:id="4"/>
+      <w:r>
+        <w:t>: The anisotropy function data as a family of labelled points</w:t>
+      </w:r>
+    </w:p>
+    <w:p>
+      <w:pPr>
+        <w:pStyle w:val="Heading2"/>
+      </w:pPr>
+      <w:r>
+        <w:t>TG 43 implementation</w:t>
+      </w:r>
+    </w:p>
+    <w:p>
+      <w:r>
+        <w:t>TG-43 implementation follows the recommendations of TG-43U1S1.</w:t>
+      </w:r>
+    </w:p>
+    <w:p>
+      <w:pPr>
+        <w:pStyle w:val="Heading3"/>
+      </w:pPr>
+      <w:r>
+        <w:t>Geometry function implementation</w:t>
+      </w:r>
+    </w:p>
+    <w:p>
+      <w:r>
+        <w:t>To implement the geometry function the formulae provided by the following paper was used:</w:t>
+      </w:r>
+    </w:p>
+    <w:p>
+      <w:pPr>
+        <w:pStyle w:val="Quote"/>
+        <w:ind w:left="720"/>
+      </w:pPr>
+      <w:proofErr w:type="gramStart"/>
+      <w:r>
+        <w:t>King, R. P., Anderson, R. S. and Mills, M. D. (2001), Geometry function of a linear brachytherapy source.</w:t>
+      </w:r>
+      <w:proofErr w:type="gramEnd"/>
+      <w:r>
+        <w:t xml:space="preserve"> Journal of Applied Clinical Medical Physics, 2: 69–72. </w:t>
+      </w:r>
+      <w:hyperlink r:id="rId15" w:history="1">
+        <w:r>
+          <w:rPr>
+            <w:rStyle w:val="Hyperlink"/>
+          </w:rPr>
+          <w:t>doi:10.1120/jacmp.v2i2.2615</w:t>
+        </w:r>
+      </w:hyperlink>
+    </w:p>
+    <w:p>
+      <w:r>
+        <w:t>To aid in understanding the features of the geometry function the following interactive web app was also produced:</w:t>
+      </w:r>
+    </w:p>
+    <w:p>
+      <w:hyperlink r:id="rId16" w:history="1">
+        <w:r>
+          <w:rPr>
+            <w:rStyle w:val="Hyperlink"/>
+          </w:rPr>
+          <w:t>https://www.geogebra.org/m/K25b5dNV</w:t>
+        </w:r>
+      </w:hyperlink>
+    </w:p>
+    <w:p>
+      <w:pPr>
+        <w:pStyle w:val="Heading3"/>
+      </w:pPr>
+      <w:r>
+        <w:t>TG</w:t>
+      </w:r>
+      <w:r>
+        <w:t>-</w:t>
+      </w:r>
+      <w:r>
+        <w:t>43U1S1 recommendations</w:t>
+      </w:r>
+    </w:p>
+    <w:p>
+      <w:r>
+        <w:t>TG-43U1S1 (</w:t>
+      </w:r>
+      <w:hyperlink r:id="rId17" w:history="1">
+        <w:r>
+          <w:rPr>
+            <w:rStyle w:val="Hyperlink"/>
+          </w:rPr>
+          <w:t>https://www.aapm.org/pubs/reports/rpt_84S.pdf</w:t>
+        </w:r>
+      </w:hyperlink>
+      <w:r>
+        <w:t xml:space="preserve">) provides recommendations for the </w:t>
+      </w:r>
+      <w:r>
+        <w:t>implementation</w:t>
+      </w:r>
+      <w:r>
+        <w:t xml:space="preserve"> of TG-43. It explicitly provides recommendations for how to interpolate and extrapolate the data.</w:t>
+      </w:r>
+    </w:p>
+    <w:p>
+      <w:pPr>
         <w:pStyle w:val="Heading4"/>
       </w:pPr>
       <w:r>
-        <w:t>Anisotropy function</w:t>
-      </w:r>
-    </w:p>
-    <w:p>
-      <w:r>
-        <w:t xml:space="preserve">The recommendations from TG-43U1S1 for the </w:t>
-      </w:r>
-      <w:r>
-        <w:t>anisotropy</w:t>
-      </w:r>
-      <w:r>
-        <w:t xml:space="preserve"> function are the following:</w:t>
+        <w:t xml:space="preserve">Radial </w:t>
+      </w:r>
+      <w:r>
+        <w:t xml:space="preserve">dose </w:t>
+      </w:r>
+      <w:r>
+        <w:t>function</w:t>
+      </w:r>
+    </w:p>
+    <w:p>
+      <w:r>
+        <w:t xml:space="preserve">The recommendations from TG-43U1S1 for the radial </w:t>
+      </w:r>
+      <w:r>
+        <w:t xml:space="preserve">dose </w:t>
+      </w:r>
+      <w:r>
+        <w:t>function are the following:</w:t>
       </w:r>
     </w:p>
     <w:p>
@@ -1018,95 +1136,12 @@
           <w:noProof/>
           <w:lang w:eastAsia="en-AU"/>
         </w:rPr>
-        <w:drawing>
-          <wp:inline distT="0" distB="0" distL="0" distR="0" wp14:anchorId="4A2E345B" wp14:editId="13855A7F">
-            <wp:extent cx="5731510" cy="1078332"/>
-            <wp:effectExtent l="0" t="0" r="2540" b="7620"/>
-            <wp:docPr id="8" name="Picture 8"/>
-            <wp:cNvGraphicFramePr>
-              <a:graphicFrameLocks xmlns:a="http://schemas.openxmlformats.org/drawingml/2006/main" noChangeAspect="1"/>
-            </wp:cNvGraphicFramePr>
-            <a:graphic xmlns:a="http://schemas.openxmlformats.org/drawingml/2006/main">
-              <a:graphicData uri="http://schemas.openxmlformats.org/drawingml/2006/picture">
-                <pic:pic xmlns:pic="http://schemas.openxmlformats.org/drawingml/2006/picture">
-                  <pic:nvPicPr>
-                    <pic:cNvPr id="0" name=""/>
-                    <pic:cNvPicPr/>
-                  </pic:nvPicPr>
-                  <pic:blipFill>
-                    <a:blip r:embed="rId17"/>
-                    <a:stretch>
-                      <a:fillRect/>
-                    </a:stretch>
-                  </pic:blipFill>
-                  <pic:spPr>
-                    <a:xfrm>
-                      <a:off x="0" y="0"/>
-                      <a:ext cx="5731510" cy="1078332"/>
-                    </a:xfrm>
-                    <a:prstGeom prst="rect">
-                      <a:avLst/>
-                    </a:prstGeom>
-                  </pic:spPr>
-                </pic:pic>
-              </a:graphicData>
-            </a:graphic>
-          </wp:inline>
-        </w:drawing>
-      </w:r>
-    </w:p>
-    <w:p>
-      <w:pPr>
-        <w:pStyle w:val="Heading3"/>
-      </w:pPr>
-      <w:r>
-        <w:t>Radial function interpolation</w:t>
-      </w:r>
-    </w:p>
-    <w:p>
-      <w:r>
-        <w:t xml:space="preserve">The resulting radial function interpolation can be seen in </w:t>
-      </w:r>
-      <w:r>
-        <w:fldChar w:fldCharType="begin"/>
-      </w:r>
-      <w:r>
-        <w:instrText xml:space="preserve"> REF _Ref479250058 \h </w:instrText>
-      </w:r>
-      <w:r>
-        <w:fldChar w:fldCharType="separate"/>
-      </w:r>
-      <w:r>
-        <w:t xml:space="preserve">Figure </w:t>
-      </w:r>
-      <w:r>
-        <w:rPr>
-          <w:noProof/>
-        </w:rPr>
-        <w:t>4</w:t>
-      </w:r>
-      <w:r>
-        <w:fldChar w:fldCharType="end"/>
-      </w:r>
-      <w:r>
-        <w:t>.</w:t>
-      </w:r>
-    </w:p>
-    <w:p>
-      <w:pPr>
-        <w:keepNext/>
-      </w:pPr>
-      <w:r>
-        <w:rPr>
-          <w:noProof/>
-          <w:lang w:eastAsia="en-AU"/>
-        </w:rPr>
         <w:lastRenderedPageBreak/>
         <w:drawing>
-          <wp:inline distT="0" distB="0" distL="0" distR="0" wp14:anchorId="70C17106" wp14:editId="4819EFC9">
-            <wp:extent cx="3852321" cy="2663687"/>
-            <wp:effectExtent l="0" t="0" r="0" b="3810"/>
-            <wp:docPr id="24" name="Picture 24"/>
+          <wp:inline distT="0" distB="0" distL="0" distR="0" wp14:anchorId="1BB58D86" wp14:editId="1F0315D7">
+            <wp:extent cx="5731510" cy="2220348"/>
+            <wp:effectExtent l="0" t="0" r="2540" b="8890"/>
+            <wp:docPr id="7" name="Picture 7"/>
             <wp:cNvGraphicFramePr>
               <a:graphicFrameLocks xmlns:a="http://schemas.openxmlformats.org/drawingml/2006/main" noChangeAspect="1"/>
             </wp:cNvGraphicFramePr>
@@ -1126,7 +1161,7 @@
                   <pic:spPr>
                     <a:xfrm>
                       <a:off x="0" y="0"/>
-                      <a:ext cx="3855187" cy="2665669"/>
+                      <a:ext cx="5731510" cy="2220348"/>
                     </a:xfrm>
                     <a:prstGeom prst="rect">
                       <a:avLst/>
@@ -1141,86 +1176,28 @@
     </w:p>
     <w:p>
       <w:pPr>
-        <w:pStyle w:val="Caption"/>
-      </w:pPr>
-      <w:bookmarkStart w:id="5" w:name="_Ref479250058"/>
-      <w:r>
-        <w:t xml:space="preserve">Figure </w:t>
-      </w:r>
-      <w:r>
-        <w:fldChar w:fldCharType="begin"/>
-      </w:r>
-      <w:r>
-        <w:instrText xml:space="preserve"> SEQ Figure \* ARABIC </w:instrText>
-      </w:r>
-      <w:r>
-        <w:fldChar w:fldCharType="separate"/>
-      </w:r>
-      <w:r>
-        <w:rPr>
-          <w:noProof/>
-        </w:rPr>
-        <w:t>4</w:t>
-      </w:r>
-      <w:r>
-        <w:fldChar w:fldCharType="end"/>
-      </w:r>
-      <w:bookmarkEnd w:id="5"/>
-      <w:r>
-        <w:t>: The interpolation of the radial function data</w:t>
-      </w:r>
-    </w:p>
-    <w:p>
-      <w:pPr>
-        <w:pStyle w:val="Heading3"/>
-      </w:pPr>
-      <w:r>
-        <w:t>Anisotropy function interpolation</w:t>
-      </w:r>
-    </w:p>
-    <w:p>
-      <w:r>
-        <w:t xml:space="preserve">The resulting anisotropy function interpolation can be seen in </w:t>
-      </w:r>
-      <w:r>
-        <w:fldChar w:fldCharType="begin"/>
-      </w:r>
-      <w:r>
-        <w:instrText xml:space="preserve"> REF _Ref479250135 \h </w:instrText>
-      </w:r>
-      <w:r>
-        <w:fldChar w:fldCharType="separate"/>
-      </w:r>
-      <w:r>
-        <w:t xml:space="preserve">Figure </w:t>
-      </w:r>
-      <w:r>
-        <w:rPr>
-          <w:noProof/>
-        </w:rPr>
-        <w:t>5</w:t>
-      </w:r>
-      <w:r>
-        <w:fldChar w:fldCharType="end"/>
-      </w:r>
-      <w:r>
-        <w:t>.</w:t>
-      </w:r>
-    </w:p>
-    <w:p>
-      <w:pPr>
-        <w:keepNext/>
-      </w:pPr>
+        <w:pStyle w:val="Heading4"/>
+      </w:pPr>
+      <w:r>
+        <w:t>Anisotropy function</w:t>
+      </w:r>
+    </w:p>
+    <w:p>
+      <w:r>
+        <w:t>The recommendations from TG-43U1S1 for the anisotropy function are the following:</w:t>
+      </w:r>
+    </w:p>
+    <w:p>
       <w:r>
         <w:rPr>
           <w:noProof/>
           <w:lang w:eastAsia="en-AU"/>
         </w:rPr>
         <w:drawing>
-          <wp:inline distT="0" distB="0" distL="0" distR="0" wp14:anchorId="25A371D2" wp14:editId="0A524A60">
-            <wp:extent cx="4118776" cy="2696465"/>
-            <wp:effectExtent l="0" t="0" r="0" b="8890"/>
-            <wp:docPr id="25" name="Picture 25"/>
+          <wp:inline distT="0" distB="0" distL="0" distR="0" wp14:anchorId="54698982" wp14:editId="6FCD271A">
+            <wp:extent cx="5731510" cy="1078332"/>
+            <wp:effectExtent l="0" t="0" r="2540" b="7620"/>
+            <wp:docPr id="8" name="Picture 8"/>
             <wp:cNvGraphicFramePr>
               <a:graphicFrameLocks xmlns:a="http://schemas.openxmlformats.org/drawingml/2006/main" noChangeAspect="1"/>
             </wp:cNvGraphicFramePr>
@@ -1240,7 +1217,7 @@
                   <pic:spPr>
                     <a:xfrm>
                       <a:off x="0" y="0"/>
-                      <a:ext cx="4119169" cy="2696722"/>
+                      <a:ext cx="5731510" cy="1078332"/>
                     </a:xfrm>
                     <a:prstGeom prst="rect">
                       <a:avLst/>
@@ -1255,72 +1232,39 @@
     </w:p>
     <w:p>
       <w:pPr>
-        <w:pStyle w:val="Caption"/>
-      </w:pPr>
-      <w:bookmarkStart w:id="6" w:name="_Ref479250135"/>
+        <w:pStyle w:val="Heading3"/>
+      </w:pPr>
+      <w:r>
+        <w:t xml:space="preserve">Radial </w:t>
+      </w:r>
+      <w:r>
+        <w:t xml:space="preserve">dose </w:t>
+      </w:r>
+      <w:r>
+        <w:t>function interpolation</w:t>
+      </w:r>
+    </w:p>
+    <w:p>
+      <w:r>
+        <w:t xml:space="preserve">The resulting radial function interpolation can be seen in </w:t>
+      </w:r>
+      <w:r>
+        <w:fldChar w:fldCharType="begin"/>
+      </w:r>
+      <w:r>
+        <w:instrText xml:space="preserve"> REF _Ref479250058 \h </w:instrText>
+      </w:r>
+      <w:r>
+        <w:fldChar w:fldCharType="separate"/>
+      </w:r>
       <w:r>
         <w:t xml:space="preserve">Figure </w:t>
       </w:r>
       <w:r>
-        <w:fldChar w:fldCharType="begin"/>
-      </w:r>
-      <w:r>
-        <w:instrText xml:space="preserve"> SEQ Figure \* ARABIC </w:instrText>
-      </w:r>
-      <w:r>
-        <w:fldChar w:fldCharType="separate"/>
-      </w:r>
-      <w:r>
         <w:rPr>
           <w:noProof/>
         </w:rPr>
         <w:t>5</w:t>
-      </w:r>
-      <w:r>
-        <w:fldChar w:fldCharType="end"/>
-      </w:r>
-      <w:bookmarkEnd w:id="6"/>
-      <w:r>
-        <w:t>: The interpolation of the anisotropy function</w:t>
-      </w:r>
-    </w:p>
-    <w:p>
-      <w:pPr>
-        <w:pStyle w:val="Heading2"/>
-      </w:pPr>
-      <w:r>
-        <w:t>Testing of TG 43 implementation</w:t>
-      </w:r>
-    </w:p>
-    <w:p>
-      <w:r>
-        <w:t xml:space="preserve">The source data provided also comes with a set of “QA </w:t>
-      </w:r>
-      <w:proofErr w:type="gramStart"/>
-      <w:r>
-        <w:t>Along</w:t>
-      </w:r>
-      <w:proofErr w:type="gramEnd"/>
-      <w:r>
-        <w:t xml:space="preserve"> Away” data points. These grid points were input into the TG-43 calculation and compared with the reference results. The result of this comparison is given in </w:t>
-      </w:r>
-      <w:r>
-        <w:fldChar w:fldCharType="begin"/>
-      </w:r>
-      <w:r>
-        <w:instrText xml:space="preserve"> REF _Ref479246057 \h </w:instrText>
-      </w:r>
-      <w:r>
-        <w:fldChar w:fldCharType="separate"/>
-      </w:r>
-      <w:r>
-        <w:t xml:space="preserve">Figure </w:t>
-      </w:r>
-      <w:r>
-        <w:rPr>
-          <w:noProof/>
-        </w:rPr>
-        <w:t>6</w:t>
       </w:r>
       <w:r>
         <w:fldChar w:fldCharType="end"/>
@@ -1338,12 +1282,11 @@
           <w:noProof/>
           <w:lang w:eastAsia="en-AU"/>
         </w:rPr>
-        <w:lastRenderedPageBreak/>
         <w:drawing>
-          <wp:inline distT="0" distB="0" distL="0" distR="0" wp14:anchorId="03367DD8" wp14:editId="5C868B0D">
-            <wp:extent cx="3983603" cy="2713361"/>
-            <wp:effectExtent l="0" t="0" r="0" b="0"/>
-            <wp:docPr id="19" name="Picture 19"/>
+          <wp:inline distT="0" distB="0" distL="0" distR="0" wp14:anchorId="2C61F959" wp14:editId="45A78A32">
+            <wp:extent cx="3888188" cy="2644830"/>
+            <wp:effectExtent l="0" t="0" r="0" b="3175"/>
+            <wp:docPr id="9" name="Picture 9"/>
             <wp:cNvGraphicFramePr>
               <a:graphicFrameLocks xmlns:a="http://schemas.openxmlformats.org/drawingml/2006/main" noChangeAspect="1"/>
             </wp:cNvGraphicFramePr>
@@ -1363,7 +1306,7 @@
                   <pic:spPr>
                     <a:xfrm>
                       <a:off x="0" y="0"/>
-                      <a:ext cx="3982950" cy="2712916"/>
+                      <a:ext cx="3888626" cy="2645128"/>
                     </a:xfrm>
                     <a:prstGeom prst="rect">
                       <a:avLst/>
@@ -1375,25 +1318,59 @@
           </wp:inline>
         </w:drawing>
       </w:r>
+      <w:r>
+        <w:rPr>
+          <w:rStyle w:val="CommentReference"/>
+        </w:rPr>
+        <w:t xml:space="preserve"> </w:t>
+      </w:r>
     </w:p>
     <w:p>
       <w:pPr>
         <w:pStyle w:val="Caption"/>
       </w:pPr>
-      <w:bookmarkStart w:id="7" w:name="_Ref479246057"/>
+      <w:bookmarkStart w:id="5" w:name="_Ref479250058"/>
       <w:r>
         <w:t xml:space="preserve">Figure </w:t>
       </w:r>
+      <w:fldSimple w:instr=" SEQ Figure \* ARABIC ">
+        <w:r>
+          <w:rPr>
+            <w:noProof/>
+          </w:rPr>
+          <w:t>5</w:t>
+        </w:r>
+      </w:fldSimple>
+      <w:bookmarkEnd w:id="5"/>
+      <w:r>
+        <w:t>: The interpolation of the radial function data</w:t>
+      </w:r>
+    </w:p>
+    <w:p>
+      <w:pPr>
+        <w:pStyle w:val="Heading3"/>
+      </w:pPr>
+      <w:r>
+        <w:t>Anisotropy function interpolation</w:t>
+      </w:r>
+    </w:p>
+    <w:p>
+      <w:r>
+        <w:t xml:space="preserve">The resulting anisotropy function interpolation can be seen in </w:t>
+      </w:r>
       <w:r>
         <w:fldChar w:fldCharType="begin"/>
       </w:r>
       <w:r>
-        <w:instrText xml:space="preserve"> SEQ Figure \* ARABIC </w:instrText>
+        <w:instrText xml:space="preserve"> REF _Ref479250135 \h </w:instrText>
       </w:r>
       <w:r>
         <w:fldChar w:fldCharType="separate"/>
       </w:r>
       <w:r>
+        <w:t xml:space="preserve">Figure </w:t>
+      </w:r>
+      <w:r>
         <w:rPr>
           <w:noProof/>
         </w:rPr>
@@ -1402,40 +1379,14 @@
       <w:r>
         <w:fldChar w:fldCharType="end"/>
       </w:r>
-      <w:bookmarkEnd w:id="7"/>
-      <w:r>
-        <w:t>: The results of the TG-43 implementation QA</w:t>
-      </w:r>
-    </w:p>
-    <w:p>
-      <w:pPr>
-        <w:pStyle w:val="Heading3"/>
-      </w:pPr>
-      <w:r>
-        <w:t>Concerning issue regarding length parameter</w:t>
-      </w:r>
-    </w:p>
-    <w:p>
-      <w:r>
-        <w:t>A</w:t>
-      </w:r>
-      <w:r>
-        <w:t>n issue of concern</w:t>
-      </w:r>
-      <w:r>
-        <w:t xml:space="preserve"> regardin</w:t>
-      </w:r>
-      <w:r>
-        <w:t>g this QA result is the features adjacent t</w:t>
-      </w:r>
-      <w:r>
-        <w:t xml:space="preserve">o the source. When the length value used within the geometry function is changed from the recommended 0.35 cm to 0.36cm the QA result looks as given in </w:t>
+      <w:r>
+        <w:t xml:space="preserve"> and </w:t>
       </w:r>
       <w:r>
         <w:fldChar w:fldCharType="begin"/>
       </w:r>
       <w:r>
-        <w:instrText xml:space="preserve"> REF _Ref479250360 \h </w:instrText>
+        <w:instrText xml:space="preserve"> REF _Ref479679856 \h </w:instrText>
       </w:r>
       <w:r>
         <w:fldChar w:fldCharType="separate"/>
@@ -1465,11 +1416,12 @@
           <w:noProof/>
           <w:lang w:eastAsia="en-AU"/>
         </w:rPr>
+        <w:lastRenderedPageBreak/>
         <w:drawing>
-          <wp:inline distT="0" distB="0" distL="0" distR="0" wp14:anchorId="5BCAC788" wp14:editId="0D5596F5">
-            <wp:extent cx="3954067" cy="2623931"/>
-            <wp:effectExtent l="0" t="0" r="8890" b="5080"/>
-            <wp:docPr id="26" name="Picture 26"/>
+          <wp:inline distT="0" distB="0" distL="0" distR="0" wp14:anchorId="639F99B2" wp14:editId="7CD8374C">
+            <wp:extent cx="4118776" cy="2696465"/>
+            <wp:effectExtent l="0" t="0" r="0" b="8890"/>
+            <wp:docPr id="25" name="Picture 25"/>
             <wp:cNvGraphicFramePr>
               <a:graphicFrameLocks xmlns:a="http://schemas.openxmlformats.org/drawingml/2006/main" noChangeAspect="1"/>
             </wp:cNvGraphicFramePr>
@@ -1489,7 +1441,7 @@
                   <pic:spPr>
                     <a:xfrm>
                       <a:off x="0" y="0"/>
-                      <a:ext cx="3952046" cy="2622590"/>
+                      <a:ext cx="4119169" cy="2696722"/>
                     </a:xfrm>
                     <a:prstGeom prst="rect">
                       <a:avLst/>
@@ -1506,52 +1458,35 @@
       <w:pPr>
         <w:pStyle w:val="Caption"/>
       </w:pPr>
-      <w:bookmarkStart w:id="8" w:name="_Ref479250360"/>
+      <w:bookmarkStart w:id="6" w:name="_Ref479250135"/>
       <w:r>
         <w:t xml:space="preserve">Figure </w:t>
       </w:r>
-      <w:r>
-        <w:fldChar w:fldCharType="begin"/>
-      </w:r>
-      <w:r>
-        <w:instrText xml:space="preserve"> SEQ Figure \* ARABIC </w:instrText>
-      </w:r>
-      <w:r>
-        <w:fldChar w:fldCharType="separate"/>
-      </w:r>
-      <w:r>
-        <w:rPr>
-          <w:noProof/>
-        </w:rPr>
-        <w:t>7</w:t>
-      </w:r>
-      <w:r>
-        <w:fldChar w:fldCharType="end"/>
-      </w:r>
-      <w:bookmarkEnd w:id="8"/>
-      <w:r>
-        <w:t>: The result of the QA check when a length of 0.36 cm is used.</w:t>
-      </w:r>
-    </w:p>
-    <w:p>
-      <w:r>
-        <w:t xml:space="preserve">This is concerning given the following comment from </w:t>
-      </w:r>
-      <w:hyperlink r:id="rId22" w:history="1">
+      <w:fldSimple w:instr=" SEQ Figure \* ARABIC ">
         <w:r>
           <w:rPr>
-            <w:rStyle w:val="Hyperlink"/>
+            <w:noProof/>
           </w:rPr>
-          <w:t>TG-43U1</w:t>
+          <w:t>6</w:t>
         </w:r>
-      </w:hyperlink>
-      <w:r>
-        <w:t>:</w:t>
-      </w:r>
-    </w:p>
-    <w:p>
-      <w:pPr>
-        <w:ind w:left="720"/>
+      </w:fldSimple>
+      <w:bookmarkEnd w:id="6"/>
+      <w:r>
+        <w:t>: The interpolation of the anisotropy function</w:t>
+      </w:r>
+      <w:r>
+        <w:t xml:space="preserve"> represented</w:t>
+      </w:r>
+      <w:r>
+        <w:t xml:space="preserve"> </w:t>
+      </w:r>
+      <w:r>
+        <w:t>as a colour wash</w:t>
+      </w:r>
+    </w:p>
+    <w:p>
+      <w:pPr>
+        <w:keepNext/>
       </w:pPr>
       <w:r>
         <w:rPr>
@@ -1559,10 +1494,144 @@
           <w:lang w:eastAsia="en-AU"/>
         </w:rPr>
         <w:drawing>
-          <wp:inline distT="0" distB="0" distL="0" distR="0" wp14:anchorId="381424C6" wp14:editId="77D39652">
-            <wp:extent cx="3395207" cy="1143168"/>
+          <wp:inline distT="0" distB="0" distL="0" distR="0" wp14:anchorId="0DCE658F" wp14:editId="421AD7AC">
+            <wp:extent cx="5029769" cy="2934032"/>
             <wp:effectExtent l="0" t="0" r="0" b="0"/>
-            <wp:docPr id="27" name="Picture 27"/>
+            <wp:docPr id="10" name="Picture 10"/>
+            <wp:cNvGraphicFramePr>
+              <a:graphicFrameLocks xmlns:a="http://schemas.openxmlformats.org/drawingml/2006/main" noChangeAspect="1"/>
+            </wp:cNvGraphicFramePr>
+            <a:graphic xmlns:a="http://schemas.openxmlformats.org/drawingml/2006/main">
+              <a:graphicData uri="http://schemas.openxmlformats.org/drawingml/2006/picture">
+                <pic:pic xmlns:pic="http://schemas.openxmlformats.org/drawingml/2006/picture">
+                  <pic:nvPicPr>
+                    <pic:cNvPr id="0" name=""/>
+                    <pic:cNvPicPr/>
+                  </pic:nvPicPr>
+                  <pic:blipFill>
+                    <a:blip r:embed="rId22"/>
+                    <a:stretch>
+                      <a:fillRect/>
+                    </a:stretch>
+                  </pic:blipFill>
+                  <pic:spPr>
+                    <a:xfrm>
+                      <a:off x="0" y="0"/>
+                      <a:ext cx="5028558" cy="2933326"/>
+                    </a:xfrm>
+                    <a:prstGeom prst="rect">
+                      <a:avLst/>
+                    </a:prstGeom>
+                  </pic:spPr>
+                </pic:pic>
+              </a:graphicData>
+            </a:graphic>
+          </wp:inline>
+        </w:drawing>
+      </w:r>
+    </w:p>
+    <w:p>
+      <w:pPr>
+        <w:pStyle w:val="Caption"/>
+      </w:pPr>
+      <w:bookmarkStart w:id="7" w:name="_Ref479679856"/>
+      <w:r>
+        <w:t xml:space="preserve">Figure </w:t>
+      </w:r>
+      <w:fldSimple w:instr=" SEQ Figure \* ARABIC ">
+        <w:r>
+          <w:rPr>
+            <w:noProof/>
+          </w:rPr>
+          <w:t>7</w:t>
+        </w:r>
+      </w:fldSimple>
+      <w:bookmarkEnd w:id="7"/>
+      <w:r>
+        <w:t>: The interpolation of the anisotropy function represented</w:t>
+      </w:r>
+      <w:r>
+        <w:t xml:space="preserve"> </w:t>
+      </w:r>
+      <w:r>
+        <w:t>as a family of labelled curves</w:t>
+      </w:r>
+    </w:p>
+    <w:p>
+      <w:pPr>
+        <w:pStyle w:val="Heading2"/>
+      </w:pPr>
+      <w:r>
+        <w:t>Testing of TG 43 implementation</w:t>
+      </w:r>
+    </w:p>
+    <w:p>
+      <w:r>
+        <w:t xml:space="preserve">The source data provided also comes with a set of “QA </w:t>
+      </w:r>
+      <w:proofErr w:type="gramStart"/>
+      <w:r>
+        <w:t>Along</w:t>
+      </w:r>
+      <w:proofErr w:type="gramEnd"/>
+      <w:r>
+        <w:t xml:space="preserve"> Away” data points. These grid points were input into the TG-43 calculation and compared with the reference results. The result of this comparison is given in </w:t>
+      </w:r>
+      <w:r>
+        <w:fldChar w:fldCharType="begin"/>
+      </w:r>
+      <w:r>
+        <w:instrText xml:space="preserve"> REF _Ref479246057 \h </w:instrText>
+      </w:r>
+      <w:r>
+        <w:fldChar w:fldCharType="separate"/>
+      </w:r>
+      <w:r>
+        <w:t xml:space="preserve">Figure </w:t>
+      </w:r>
+      <w:r>
+        <w:rPr>
+          <w:noProof/>
+        </w:rPr>
+        <w:t>8</w:t>
+      </w:r>
+      <w:r>
+        <w:fldChar w:fldCharType="end"/>
+      </w:r>
+      <w:r>
+        <w:t>.</w:t>
+      </w:r>
+      <w:r>
+        <w:t xml:space="preserve"> The </w:t>
+      </w:r>
+      <w:r>
+        <w:t xml:space="preserve">relative </w:t>
+      </w:r>
+      <w:r>
+        <w:t xml:space="preserve">difference </w:t>
+      </w:r>
+      <w:r>
+        <w:t>is less than 1% for all QA points. For all points greater than 0.6 cm from the source the relative difference is less than or equal to 0.4%.</w:t>
+      </w:r>
+      <w:r>
+        <w:t xml:space="preserve"> This QA result is within the interpolation error tolerance of 2% that is recommended by TG-43U1S1.</w:t>
+      </w:r>
+    </w:p>
+    <w:p>
+      <w:pPr>
+        <w:keepNext/>
+      </w:pPr>
+      <w:r>
+        <w:rPr>
+          <w:noProof/>
+          <w:lang w:eastAsia="en-AU"/>
+        </w:rPr>
+        <w:lastRenderedPageBreak/>
+        <w:drawing>
+          <wp:inline distT="0" distB="0" distL="0" distR="0" wp14:anchorId="18C376EB" wp14:editId="1DB5C182">
+            <wp:extent cx="3983603" cy="2713361"/>
+            <wp:effectExtent l="0" t="0" r="0" b="0"/>
+            <wp:docPr id="19" name="Picture 19"/>
             <wp:cNvGraphicFramePr>
               <a:graphicFrameLocks xmlns:a="http://schemas.openxmlformats.org/drawingml/2006/main" noChangeAspect="1"/>
             </wp:cNvGraphicFramePr>
@@ -1582,6 +1651,205 @@
                   <pic:spPr>
                     <a:xfrm>
                       <a:off x="0" y="0"/>
+                      <a:ext cx="3982950" cy="2712916"/>
+                    </a:xfrm>
+                    <a:prstGeom prst="rect">
+                      <a:avLst/>
+                    </a:prstGeom>
+                  </pic:spPr>
+                </pic:pic>
+              </a:graphicData>
+            </a:graphic>
+          </wp:inline>
+        </w:drawing>
+      </w:r>
+    </w:p>
+    <w:p>
+      <w:pPr>
+        <w:pStyle w:val="Caption"/>
+      </w:pPr>
+      <w:bookmarkStart w:id="8" w:name="_Ref479246057"/>
+      <w:r>
+        <w:t xml:space="preserve">Figure </w:t>
+      </w:r>
+      <w:fldSimple w:instr=" SEQ Figure \* ARABIC ">
+        <w:r>
+          <w:rPr>
+            <w:noProof/>
+          </w:rPr>
+          <w:t>8</w:t>
+        </w:r>
+      </w:fldSimple>
+      <w:bookmarkEnd w:id="8"/>
+      <w:r>
+        <w:t>: The results of the TG-43 implementation QA</w:t>
+      </w:r>
+    </w:p>
+    <w:p>
+      <w:pPr>
+        <w:pStyle w:val="Heading3"/>
+      </w:pPr>
+      <w:r>
+        <w:t>Concerning issue regarding length parameter</w:t>
+      </w:r>
+    </w:p>
+    <w:p>
+      <w:r>
+        <w:t>A</w:t>
+      </w:r>
+      <w:r>
+        <w:t>n issue of concern</w:t>
+      </w:r>
+      <w:r>
+        <w:t xml:space="preserve"> regardin</w:t>
+      </w:r>
+      <w:r>
+        <w:t>g this QA result is the features adjacent t</w:t>
+      </w:r>
+      <w:r>
+        <w:t xml:space="preserve">o the source. When the length value used within the geometry function is changed from the recommended 0.35 cm to 0.36cm the QA result looks as given in </w:t>
+      </w:r>
+      <w:r>
+        <w:fldChar w:fldCharType="begin"/>
+      </w:r>
+      <w:r>
+        <w:instrText xml:space="preserve"> REF _Ref479250360 \h </w:instrText>
+      </w:r>
+      <w:r>
+        <w:fldChar w:fldCharType="separate"/>
+      </w:r>
+      <w:r>
+        <w:t xml:space="preserve">Figure </w:t>
+      </w:r>
+      <w:r>
+        <w:rPr>
+          <w:noProof/>
+        </w:rPr>
+        <w:t>9</w:t>
+      </w:r>
+      <w:r>
+        <w:fldChar w:fldCharType="end"/>
+      </w:r>
+      <w:r>
+        <w:t>.</w:t>
+      </w:r>
+    </w:p>
+    <w:p>
+      <w:pPr>
+        <w:keepNext/>
+      </w:pPr>
+      <w:r>
+        <w:rPr>
+          <w:noProof/>
+          <w:lang w:eastAsia="en-AU"/>
+        </w:rPr>
+        <w:drawing>
+          <wp:inline distT="0" distB="0" distL="0" distR="0" wp14:anchorId="125AE58A" wp14:editId="44249335">
+            <wp:extent cx="3954067" cy="2623931"/>
+            <wp:effectExtent l="0" t="0" r="8890" b="5080"/>
+            <wp:docPr id="26" name="Picture 26"/>
+            <wp:cNvGraphicFramePr>
+              <a:graphicFrameLocks xmlns:a="http://schemas.openxmlformats.org/drawingml/2006/main" noChangeAspect="1"/>
+            </wp:cNvGraphicFramePr>
+            <a:graphic xmlns:a="http://schemas.openxmlformats.org/drawingml/2006/main">
+              <a:graphicData uri="http://schemas.openxmlformats.org/drawingml/2006/picture">
+                <pic:pic xmlns:pic="http://schemas.openxmlformats.org/drawingml/2006/picture">
+                  <pic:nvPicPr>
+                    <pic:cNvPr id="0" name=""/>
+                    <pic:cNvPicPr/>
+                  </pic:nvPicPr>
+                  <pic:blipFill>
+                    <a:blip r:embed="rId24"/>
+                    <a:stretch>
+                      <a:fillRect/>
+                    </a:stretch>
+                  </pic:blipFill>
+                  <pic:spPr>
+                    <a:xfrm>
+                      <a:off x="0" y="0"/>
+                      <a:ext cx="3952046" cy="2622590"/>
+                    </a:xfrm>
+                    <a:prstGeom prst="rect">
+                      <a:avLst/>
+                    </a:prstGeom>
+                  </pic:spPr>
+                </pic:pic>
+              </a:graphicData>
+            </a:graphic>
+          </wp:inline>
+        </w:drawing>
+      </w:r>
+    </w:p>
+    <w:p>
+      <w:pPr>
+        <w:pStyle w:val="Caption"/>
+      </w:pPr>
+      <w:bookmarkStart w:id="9" w:name="_Ref479250360"/>
+      <w:r>
+        <w:t xml:space="preserve">Figure </w:t>
+      </w:r>
+      <w:fldSimple w:instr=" SEQ Figure \* ARABIC ">
+        <w:r>
+          <w:rPr>
+            <w:noProof/>
+          </w:rPr>
+          <w:t>9</w:t>
+        </w:r>
+      </w:fldSimple>
+      <w:bookmarkEnd w:id="9"/>
+      <w:r>
+        <w:t>: The result of the QA check when a length of 0.36 cm is used.</w:t>
+      </w:r>
+    </w:p>
+    <w:p>
+      <w:r>
+        <w:t xml:space="preserve">This is concerning given the following comment from </w:t>
+      </w:r>
+      <w:hyperlink r:id="rId25" w:history="1">
+        <w:r>
+          <w:rPr>
+            <w:rStyle w:val="Hyperlink"/>
+          </w:rPr>
+          <w:t>TG-43U1</w:t>
+        </w:r>
+      </w:hyperlink>
+      <w:r>
+        <w:t>:</w:t>
+      </w:r>
+    </w:p>
+    <w:p>
+      <w:pPr>
+        <w:ind w:left="720"/>
+      </w:pPr>
+      <w:r>
+        <w:rPr>
+          <w:noProof/>
+          <w:lang w:eastAsia="en-AU"/>
+        </w:rPr>
+        <w:drawing>
+          <wp:inline distT="0" distB="0" distL="0" distR="0" wp14:anchorId="4A303B4F" wp14:editId="3760247C">
+            <wp:extent cx="3395207" cy="1143168"/>
+            <wp:effectExtent l="0" t="0" r="0" b="0"/>
+            <wp:docPr id="27" name="Picture 27"/>
+            <wp:cNvGraphicFramePr>
+              <a:graphicFrameLocks xmlns:a="http://schemas.openxmlformats.org/drawingml/2006/main" noChangeAspect="1"/>
+            </wp:cNvGraphicFramePr>
+            <a:graphic xmlns:a="http://schemas.openxmlformats.org/drawingml/2006/main">
+              <a:graphicData uri="http://schemas.openxmlformats.org/drawingml/2006/picture">
+                <pic:pic xmlns:pic="http://schemas.openxmlformats.org/drawingml/2006/picture">
+                  <pic:nvPicPr>
+                    <pic:cNvPr id="0" name=""/>
+                    <pic:cNvPicPr/>
+                  </pic:nvPicPr>
+                  <pic:blipFill>
+                    <a:blip r:embed="rId26"/>
+                    <a:stretch>
+                      <a:fillRect/>
+                    </a:stretch>
+                  </pic:blipFill>
+                  <pic:spPr>
+                    <a:xfrm>
+                      <a:off x="0" y="0"/>
                       <a:ext cx="3404848" cy="1146414"/>
                     </a:xfrm>
                     <a:prstGeom prst="rect">
@@ -1606,12 +1874,44 @@
         <w:pStyle w:val="Heading2"/>
       </w:pPr>
       <w:r>
-        <w:t>Dicom plan file reading</w:t>
-      </w:r>
-    </w:p>
-    <w:p>
-      <w:r>
-        <w:t>To read the Dicom plans a large number of processes are required. To best understand how this is done one would need to go through the import code itself. For the purpose of this document a short overview of where the required information is found will be provided.</w:t>
+        <w:t>DICOM</w:t>
+      </w:r>
+      <w:r>
+        <w:t xml:space="preserve"> plan file reading</w:t>
+      </w:r>
+    </w:p>
+    <w:p>
+      <w:r>
+        <w:t xml:space="preserve">To read the </w:t>
+      </w:r>
+      <w:r>
+        <w:t>DICOM</w:t>
+      </w:r>
+      <w:r>
+        <w:t xml:space="preserve"> plans a large number of processes are required. To best understand how this is done one would need to go through the </w:t>
+      </w:r>
+      <w:r>
+        <w:t>actual</w:t>
+      </w:r>
+      <w:r>
+        <w:t xml:space="preserve"> code itself</w:t>
+      </w:r>
+      <w:r>
+        <w:t xml:space="preserve"> (</w:t>
+      </w:r>
+      <w:hyperlink r:id="rId27" w:history="1">
+        <w:r>
+          <w:rPr>
+            <w:rStyle w:val="Hyperlink"/>
+          </w:rPr>
+          <w:t>https://github.com/SimonBiggs/teap-brachytherapy-portfolio/blob/master/TG43%20Implementation.ipynb</w:t>
+        </w:r>
+      </w:hyperlink>
+      <w:r>
+        <w:t>)</w:t>
+      </w:r>
+      <w:r>
+        <w:t>. For the purpose of this document a short overview of where the required information is found will be provided.</w:t>
       </w:r>
     </w:p>
     <w:p>
@@ -1620,13 +1920,19 @@
       </w:pPr>
       <w:proofErr w:type="spellStart"/>
       <w:r>
-        <w:t>PyDicom</w:t>
+        <w:t>Pydicom</w:t>
       </w:r>
       <w:proofErr w:type="spellEnd"/>
     </w:p>
     <w:p>
       <w:r>
-        <w:t xml:space="preserve">To read Dicom files within Python a module called </w:t>
+        <w:t xml:space="preserve">To read </w:t>
+      </w:r>
+      <w:r>
+        <w:t>DICOM</w:t>
+      </w:r>
+      <w:r>
+        <w:t xml:space="preserve"> files within Python a module called </w:t>
       </w:r>
       <w:proofErr w:type="spellStart"/>
       <w:r>
@@ -1636,7 +1942,7 @@
       <w:r>
         <w:t xml:space="preserve"> is available. Documentation for this module is available at </w:t>
       </w:r>
-      <w:hyperlink r:id="rId24" w:history="1">
+      <w:hyperlink r:id="rId28" w:history="1">
         <w:r>
           <w:rPr>
             <w:rStyle w:val="Hyperlink"/>
@@ -1652,11 +1958,9 @@
       <w:r>
         <w:t xml:space="preserve">The loading of the plan and dose </w:t>
       </w:r>
-      <w:proofErr w:type="spellStart"/>
-      <w:r>
-        <w:t>dicom</w:t>
-      </w:r>
-      <w:proofErr w:type="spellEnd"/>
+      <w:r>
+        <w:t>DICOM</w:t>
+      </w:r>
       <w:r>
         <w:t xml:space="preserve"> files with </w:t>
       </w:r>
@@ -1853,7 +2157,16 @@
           <w:sz w:val="21"/>
           <w:szCs w:val="21"/>
         </w:rPr>
-        <w:t>dicom_dose_filepath.dcm</w:t>
+        <w:t>DICOM</w:t>
+      </w:r>
+      <w:r>
+        <w:rPr>
+          <w:rStyle w:val="s2"/>
+          <w:color w:val="BA2121"/>
+          <w:sz w:val="21"/>
+          <w:szCs w:val="21"/>
+        </w:rPr>
+        <w:t>_dose_filepath.dcm</w:t>
       </w:r>
       <w:proofErr w:type="spellEnd"/>
       <w:r>
@@ -2062,7 +2375,7 @@
           <w:sz w:val="21"/>
           <w:szCs w:val="21"/>
         </w:rPr>
-        <w:t>dicom_</w:t>
+        <w:t>DICOM</w:t>
       </w:r>
       <w:r>
         <w:rPr>
@@ -2072,17 +2385,7 @@
           <w:sz w:val="21"/>
           <w:szCs w:val="21"/>
         </w:rPr>
-        <w:t>plan</w:t>
-      </w:r>
-      <w:r>
-        <w:rPr>
-          <w:rStyle w:val="s2"/>
-          <w:rFonts w:ascii="Courier New" w:hAnsi="Courier New" w:cs="Courier New"/>
-          <w:color w:val="BA2121"/>
-          <w:sz w:val="21"/>
-          <w:szCs w:val="21"/>
-        </w:rPr>
-        <w:t>_filepath.dcm</w:t>
+        <w:t>_plan_filepath.dcm</w:t>
       </w:r>
       <w:proofErr w:type="spellEnd"/>
       <w:r>
@@ -2187,11 +2490,9 @@
       <w:r>
         <w:t xml:space="preserve"> rate can by retrieved from the </w:t>
       </w:r>
-      <w:proofErr w:type="spellStart"/>
-      <w:r>
-        <w:t>dicom</w:t>
-      </w:r>
-      <w:proofErr w:type="spellEnd"/>
+      <w:r>
+        <w:t>DICOM</w:t>
+      </w:r>
       <w:r>
         <w:t xml:space="preserve"> header using the following code:</w:t>
       </w:r>
@@ -2552,7 +2853,13 @@
     </w:p>
     <w:p>
       <w:r>
-        <w:t>The dwell positions and dwell times are stored within the following Dicom tag:</w:t>
+        <w:t xml:space="preserve">The dwell positions and dwell times are stored within the following </w:t>
+      </w:r>
+      <w:r>
+        <w:t>DICOM</w:t>
+      </w:r>
+      <w:r>
+        <w:t xml:space="preserve"> tag:</w:t>
       </w:r>
     </w:p>
     <w:p>
@@ -2848,7 +3155,7 @@
         <w:rPr>
           <w:noProof/>
         </w:rPr>
-        <w:t>8</w:t>
+        <w:t>10</w:t>
       </w:r>
       <w:r>
         <w:fldChar w:fldCharType="end"/>
@@ -2869,859 +3176,10 @@
         </w:rPr>
         <w:lastRenderedPageBreak/>
         <w:drawing>
-          <wp:inline distT="0" distB="0" distL="0" distR="0" wp14:anchorId="25CD1B51" wp14:editId="489DC812">
+          <wp:inline distT="0" distB="0" distL="0" distR="0" wp14:anchorId="7E647A44" wp14:editId="6FB37F02">
             <wp:extent cx="3466769" cy="2686545"/>
             <wp:effectExtent l="0" t="0" r="635" b="0"/>
             <wp:docPr id="12" name="Picture 12"/>
-            <wp:cNvGraphicFramePr>
-              <a:graphicFrameLocks xmlns:a="http://schemas.openxmlformats.org/drawingml/2006/main" noChangeAspect="1"/>
-            </wp:cNvGraphicFramePr>
-            <a:graphic xmlns:a="http://schemas.openxmlformats.org/drawingml/2006/main">
-              <a:graphicData uri="http://schemas.openxmlformats.org/drawingml/2006/picture">
-                <pic:pic xmlns:pic="http://schemas.openxmlformats.org/drawingml/2006/picture">
-                  <pic:nvPicPr>
-                    <pic:cNvPr id="0" name=""/>
-                    <pic:cNvPicPr/>
-                  </pic:nvPicPr>
-                  <pic:blipFill>
-                    <a:blip r:embed="rId25"/>
-                    <a:stretch>
-                      <a:fillRect/>
-                    </a:stretch>
-                  </pic:blipFill>
-                  <pic:spPr>
-                    <a:xfrm>
-                      <a:off x="0" y="0"/>
-                      <a:ext cx="3467672" cy="2687244"/>
-                    </a:xfrm>
-                    <a:prstGeom prst="rect">
-                      <a:avLst/>
-                    </a:prstGeom>
-                  </pic:spPr>
-                </pic:pic>
-              </a:graphicData>
-            </a:graphic>
-          </wp:inline>
-        </w:drawing>
-      </w:r>
-    </w:p>
-    <w:p>
-      <w:pPr>
-        <w:pStyle w:val="Caption"/>
-      </w:pPr>
-      <w:bookmarkStart w:id="9" w:name="_Ref479247529"/>
-      <w:r>
-        <w:t xml:space="preserve">Figure </w:t>
-      </w:r>
-      <w:r>
-        <w:fldChar w:fldCharType="begin"/>
-      </w:r>
-      <w:r>
-        <w:instrText xml:space="preserve"> SEQ Figure \* ARABIC </w:instrText>
-      </w:r>
-      <w:r>
-        <w:fldChar w:fldCharType="separate"/>
-      </w:r>
-      <w:r>
-        <w:rPr>
-          <w:noProof/>
-        </w:rPr>
-        <w:t>8</w:t>
-      </w:r>
-      <w:r>
-        <w:fldChar w:fldCharType="end"/>
-      </w:r>
-      <w:bookmarkEnd w:id="9"/>
-      <w:r>
-        <w:t>: Extracted dwell positions and dwell times.</w:t>
-      </w:r>
-    </w:p>
-    <w:p>
-      <w:pPr>
-        <w:pStyle w:val="Heading3"/>
-      </w:pPr>
-      <w:r>
-        <w:t>Dwell orientation</w:t>
-      </w:r>
-    </w:p>
-    <w:p>
-      <w:r>
-        <w:t>Dwell orientation is determined using the catheter coordinates. A B-spline interpolation is made of the catheter coordinates and the derivative of this spline is then taken. The derivative along each axis is then converted into a three dimensional unit vector for each dwell position. This is the dwell direction.</w:t>
-      </w:r>
-    </w:p>
-    <w:p>
-      <w:r>
-        <w:t>A function is provided which determines the dwell directions. It is used as follows:</w:t>
-      </w:r>
-    </w:p>
-    <w:p>
-      <w:pPr>
-        <w:pStyle w:val="HTMLPreformatted"/>
-        <w:shd w:val="clear" w:color="auto" w:fill="F7F7F7"/>
-        <w:wordWrap w:val="0"/>
-        <w:rPr>
-          <w:rStyle w:val="p"/>
-          <w:rFonts w:eastAsiaTheme="majorEastAsia"/>
-          <w:color w:val="333333"/>
-          <w:sz w:val="21"/>
-          <w:szCs w:val="21"/>
-        </w:rPr>
-      </w:pPr>
-      <w:proofErr w:type="spellStart"/>
-      <w:r>
-        <w:rPr>
-          <w:rStyle w:val="n"/>
-          <w:color w:val="333333"/>
-          <w:sz w:val="21"/>
-          <w:szCs w:val="21"/>
-        </w:rPr>
-        <w:t>dwell_directions</w:t>
-      </w:r>
-      <w:proofErr w:type="spellEnd"/>
-      <w:r>
-        <w:rPr>
-          <w:color w:val="333333"/>
-          <w:sz w:val="21"/>
-          <w:szCs w:val="21"/>
-        </w:rPr>
-        <w:t xml:space="preserve"> </w:t>
-      </w:r>
-      <w:r>
-        <w:rPr>
-          <w:rStyle w:val="o"/>
-          <w:color w:val="666666"/>
-          <w:sz w:val="21"/>
-          <w:szCs w:val="21"/>
-        </w:rPr>
-        <w:t>=</w:t>
-      </w:r>
-      <w:r>
-        <w:rPr>
-          <w:color w:val="333333"/>
-          <w:sz w:val="21"/>
-          <w:szCs w:val="21"/>
-        </w:rPr>
-        <w:t xml:space="preserve"> </w:t>
-      </w:r>
-      <w:proofErr w:type="spellStart"/>
-      <w:r>
-        <w:rPr>
-          <w:rStyle w:val="n"/>
-          <w:color w:val="333333"/>
-          <w:sz w:val="21"/>
-          <w:szCs w:val="21"/>
-        </w:rPr>
-        <w:t>determine_dwell_</w:t>
-      </w:r>
-      <w:proofErr w:type="gramStart"/>
-      <w:r>
-        <w:rPr>
-          <w:rStyle w:val="n"/>
-          <w:color w:val="333333"/>
-          <w:sz w:val="21"/>
-          <w:szCs w:val="21"/>
-        </w:rPr>
-        <w:t>directions</w:t>
-      </w:r>
-      <w:proofErr w:type="spellEnd"/>
-      <w:r>
-        <w:rPr>
-          <w:rStyle w:val="p"/>
-          <w:rFonts w:eastAsiaTheme="majorEastAsia"/>
-          <w:color w:val="333333"/>
-          <w:sz w:val="21"/>
-          <w:szCs w:val="21"/>
-        </w:rPr>
-        <w:t>(</w:t>
-      </w:r>
-      <w:proofErr w:type="gramEnd"/>
-    </w:p>
-    <w:p>
-      <w:pPr>
-        <w:pStyle w:val="HTMLPreformatted"/>
-        <w:shd w:val="clear" w:color="auto" w:fill="F7F7F7"/>
-        <w:wordWrap w:val="0"/>
-        <w:rPr>
-          <w:color w:val="333333"/>
-          <w:sz w:val="21"/>
-          <w:szCs w:val="21"/>
-        </w:rPr>
-      </w:pPr>
-      <w:r>
-        <w:rPr>
-          <w:rStyle w:val="p"/>
-          <w:rFonts w:eastAsiaTheme="majorEastAsia"/>
-          <w:color w:val="333333"/>
-          <w:sz w:val="21"/>
-          <w:szCs w:val="21"/>
-        </w:rPr>
-        <w:t xml:space="preserve">    </w:t>
-      </w:r>
-      <w:proofErr w:type="spellStart"/>
-      <w:r>
-        <w:rPr>
-          <w:rStyle w:val="n"/>
-          <w:color w:val="333333"/>
-          <w:sz w:val="21"/>
-          <w:szCs w:val="21"/>
-        </w:rPr>
-        <w:t>dcm_plan</w:t>
-      </w:r>
-      <w:proofErr w:type="spellEnd"/>
-      <w:r>
-        <w:rPr>
-          <w:rStyle w:val="p"/>
-          <w:rFonts w:eastAsiaTheme="majorEastAsia"/>
-          <w:color w:val="333333"/>
-          <w:sz w:val="21"/>
-          <w:szCs w:val="21"/>
-        </w:rPr>
-        <w:t>,</w:t>
-      </w:r>
-      <w:r>
-        <w:rPr>
-          <w:color w:val="333333"/>
-          <w:sz w:val="21"/>
-          <w:szCs w:val="21"/>
-        </w:rPr>
-        <w:t xml:space="preserve"> </w:t>
-      </w:r>
-      <w:proofErr w:type="spellStart"/>
-      <w:r>
-        <w:rPr>
-          <w:rStyle w:val="n"/>
-          <w:color w:val="333333"/>
-          <w:sz w:val="21"/>
-          <w:szCs w:val="21"/>
-        </w:rPr>
-        <w:t>dwell_positions</w:t>
-      </w:r>
-      <w:proofErr w:type="spellEnd"/>
-      <w:r>
-        <w:rPr>
-          <w:rStyle w:val="p"/>
-          <w:rFonts w:eastAsiaTheme="majorEastAsia"/>
-          <w:color w:val="333333"/>
-          <w:sz w:val="21"/>
-          <w:szCs w:val="21"/>
-        </w:rPr>
-        <w:t>,</w:t>
-      </w:r>
-      <w:r>
-        <w:rPr>
-          <w:color w:val="333333"/>
-          <w:sz w:val="21"/>
-          <w:szCs w:val="21"/>
-        </w:rPr>
-        <w:t xml:space="preserve"> </w:t>
-      </w:r>
-      <w:proofErr w:type="spellStart"/>
-      <w:r>
-        <w:rPr>
-          <w:rStyle w:val="n"/>
-          <w:color w:val="333333"/>
-          <w:sz w:val="21"/>
-          <w:szCs w:val="21"/>
-        </w:rPr>
-        <w:t>dwell_channels</w:t>
-      </w:r>
-      <w:proofErr w:type="spellEnd"/>
-      <w:r>
-        <w:rPr>
-          <w:rStyle w:val="p"/>
-          <w:rFonts w:eastAsiaTheme="majorEastAsia"/>
-          <w:color w:val="333333"/>
-          <w:sz w:val="21"/>
-          <w:szCs w:val="21"/>
-        </w:rPr>
-        <w:t>)</w:t>
-      </w:r>
-    </w:p>
-    <w:p>
-      <w:pPr>
-        <w:pStyle w:val="NoSpacing"/>
-      </w:pPr>
-    </w:p>
-    <w:p>
-      <w:r>
-        <w:t xml:space="preserve">Dwell directions are printed out and displayed for each catheter. An example for the output provided for one catheter is given in </w:t>
-      </w:r>
-      <w:r>
-        <w:fldChar w:fldCharType="begin"/>
-      </w:r>
-      <w:r>
-        <w:instrText xml:space="preserve"> REF _Ref479249156 \h </w:instrText>
-      </w:r>
-      <w:r>
-        <w:fldChar w:fldCharType="separate"/>
-      </w:r>
-      <w:r>
-        <w:t xml:space="preserve">Figure </w:t>
-      </w:r>
-      <w:r>
-        <w:rPr>
-          <w:noProof/>
-        </w:rPr>
-        <w:t>9</w:t>
-      </w:r>
-      <w:r>
-        <w:fldChar w:fldCharType="end"/>
-      </w:r>
-      <w:r>
-        <w:t>.</w:t>
-      </w:r>
-    </w:p>
-    <w:p>
-      <w:pPr>
-        <w:keepNext/>
-      </w:pPr>
-      <w:r>
-        <w:rPr>
-          <w:noProof/>
-          <w:lang w:eastAsia="en-AU"/>
-        </w:rPr>
-        <w:lastRenderedPageBreak/>
-        <w:drawing>
-          <wp:inline distT="0" distB="0" distL="0" distR="0" wp14:anchorId="6811259D" wp14:editId="74DCF862">
-            <wp:extent cx="5731510" cy="5684360"/>
-            <wp:effectExtent l="0" t="0" r="2540" b="0"/>
-            <wp:docPr id="13" name="Picture 13"/>
-            <wp:cNvGraphicFramePr>
-              <a:graphicFrameLocks xmlns:a="http://schemas.openxmlformats.org/drawingml/2006/main" noChangeAspect="1"/>
-            </wp:cNvGraphicFramePr>
-            <a:graphic xmlns:a="http://schemas.openxmlformats.org/drawingml/2006/main">
-              <a:graphicData uri="http://schemas.openxmlformats.org/drawingml/2006/picture">
-                <pic:pic xmlns:pic="http://schemas.openxmlformats.org/drawingml/2006/picture">
-                  <pic:nvPicPr>
-                    <pic:cNvPr id="0" name=""/>
-                    <pic:cNvPicPr/>
-                  </pic:nvPicPr>
-                  <pic:blipFill>
-                    <a:blip r:embed="rId26"/>
-                    <a:stretch>
-                      <a:fillRect/>
-                    </a:stretch>
-                  </pic:blipFill>
-                  <pic:spPr>
-                    <a:xfrm>
-                      <a:off x="0" y="0"/>
-                      <a:ext cx="5731510" cy="5684360"/>
-                    </a:xfrm>
-                    <a:prstGeom prst="rect">
-                      <a:avLst/>
-                    </a:prstGeom>
-                  </pic:spPr>
-                </pic:pic>
-              </a:graphicData>
-            </a:graphic>
-          </wp:inline>
-        </w:drawing>
-      </w:r>
-    </w:p>
-    <w:p>
-      <w:pPr>
-        <w:pStyle w:val="Caption"/>
-      </w:pPr>
-      <w:bookmarkStart w:id="10" w:name="_Ref479249156"/>
-      <w:r>
-        <w:t xml:space="preserve">Figure </w:t>
-      </w:r>
-      <w:r>
-        <w:fldChar w:fldCharType="begin"/>
-      </w:r>
-      <w:r>
-        <w:instrText xml:space="preserve"> SEQ Figure \* ARABIC </w:instrText>
-      </w:r>
-      <w:r>
-        <w:fldChar w:fldCharType="separate"/>
-      </w:r>
-      <w:r>
-        <w:rPr>
-          <w:noProof/>
-        </w:rPr>
-        <w:t>9</w:t>
-      </w:r>
-      <w:r>
-        <w:fldChar w:fldCharType="end"/>
-      </w:r>
-      <w:bookmarkEnd w:id="10"/>
-      <w:r>
-        <w:t>: The dwell directions are displaced in x, y, and z directions for the user to verify dwell direction accuracy</w:t>
-      </w:r>
-    </w:p>
-    <w:p>
-      <w:pPr>
-        <w:pStyle w:val="Heading2"/>
-      </w:pPr>
-      <w:r>
-        <w:t>TG-43 usage</w:t>
-      </w:r>
-    </w:p>
-    <w:p>
-      <w:r>
-        <w:t>Once all of the required d</w:t>
-      </w:r>
-      <w:r>
-        <w:t>well information is extracted from the Dicom file the following implemented function can be used to calculate TG-43 dose:</w:t>
-      </w:r>
-    </w:p>
-    <w:p>
-      <w:pPr>
-        <w:pStyle w:val="HTMLPreformatted"/>
-        <w:shd w:val="clear" w:color="auto" w:fill="F7F7F7"/>
-        <w:wordWrap w:val="0"/>
-        <w:rPr>
-          <w:color w:val="333333"/>
-          <w:sz w:val="21"/>
-          <w:szCs w:val="21"/>
-        </w:rPr>
-      </w:pPr>
-      <w:r>
-        <w:rPr>
-          <w:rStyle w:val="n"/>
-          <w:color w:val="333333"/>
-          <w:sz w:val="21"/>
-          <w:szCs w:val="21"/>
-        </w:rPr>
-        <w:t>tg43_dose</w:t>
-      </w:r>
-      <w:r>
-        <w:rPr>
-          <w:color w:val="333333"/>
-          <w:sz w:val="21"/>
-          <w:szCs w:val="21"/>
-        </w:rPr>
-        <w:t xml:space="preserve"> </w:t>
-      </w:r>
-      <w:r>
-        <w:rPr>
-          <w:rStyle w:val="o"/>
-          <w:color w:val="666666"/>
-          <w:sz w:val="21"/>
-          <w:szCs w:val="21"/>
-        </w:rPr>
-        <w:t>=</w:t>
-      </w:r>
-      <w:r>
-        <w:rPr>
-          <w:color w:val="333333"/>
-          <w:sz w:val="21"/>
-          <w:szCs w:val="21"/>
-        </w:rPr>
-        <w:t xml:space="preserve"> </w:t>
-      </w:r>
-      <w:r>
-        <w:rPr>
-          <w:rStyle w:val="n"/>
-          <w:color w:val="333333"/>
-          <w:sz w:val="21"/>
-          <w:szCs w:val="21"/>
-        </w:rPr>
-        <w:t>tg43_on_</w:t>
-      </w:r>
-      <w:proofErr w:type="gramStart"/>
-      <w:r>
-        <w:rPr>
-          <w:rStyle w:val="n"/>
-          <w:color w:val="333333"/>
-          <w:sz w:val="21"/>
-          <w:szCs w:val="21"/>
-        </w:rPr>
-        <w:t>grid</w:t>
-      </w:r>
-      <w:r>
-        <w:rPr>
-          <w:rStyle w:val="p"/>
-          <w:rFonts w:eastAsiaTheme="majorEastAsia"/>
-          <w:color w:val="333333"/>
-          <w:sz w:val="21"/>
-          <w:szCs w:val="21"/>
-        </w:rPr>
-        <w:t>(</w:t>
-      </w:r>
-      <w:proofErr w:type="gramEnd"/>
-    </w:p>
-    <w:p>
-      <w:pPr>
-        <w:pStyle w:val="HTMLPreformatted"/>
-        <w:shd w:val="clear" w:color="auto" w:fill="F7F7F7"/>
-        <w:wordWrap w:val="0"/>
-        <w:rPr>
-          <w:color w:val="333333"/>
-          <w:sz w:val="21"/>
-          <w:szCs w:val="21"/>
-        </w:rPr>
-      </w:pPr>
-      <w:r>
-        <w:rPr>
-          <w:color w:val="333333"/>
-          <w:sz w:val="21"/>
-          <w:szCs w:val="21"/>
-        </w:rPr>
-        <w:t xml:space="preserve">    </w:t>
-      </w:r>
-      <w:proofErr w:type="spellStart"/>
-      <w:r>
-        <w:rPr>
-          <w:rStyle w:val="n"/>
-          <w:color w:val="333333"/>
-          <w:sz w:val="21"/>
-          <w:szCs w:val="21"/>
-        </w:rPr>
-        <w:t>calc_x</w:t>
-      </w:r>
-      <w:proofErr w:type="spellEnd"/>
-      <w:r>
-        <w:rPr>
-          <w:rStyle w:val="p"/>
-          <w:rFonts w:eastAsiaTheme="majorEastAsia"/>
-          <w:color w:val="333333"/>
-          <w:sz w:val="21"/>
-          <w:szCs w:val="21"/>
-        </w:rPr>
-        <w:t>,</w:t>
-      </w:r>
-      <w:r>
-        <w:rPr>
-          <w:color w:val="333333"/>
-          <w:sz w:val="21"/>
-          <w:szCs w:val="21"/>
-        </w:rPr>
-        <w:t xml:space="preserve"> </w:t>
-      </w:r>
-      <w:proofErr w:type="spellStart"/>
-      <w:r>
-        <w:rPr>
-          <w:rStyle w:val="n"/>
-          <w:color w:val="333333"/>
-          <w:sz w:val="21"/>
-          <w:szCs w:val="21"/>
-        </w:rPr>
-        <w:t>calc_y</w:t>
-      </w:r>
-      <w:proofErr w:type="spellEnd"/>
-      <w:r>
-        <w:rPr>
-          <w:rStyle w:val="p"/>
-          <w:rFonts w:eastAsiaTheme="majorEastAsia"/>
-          <w:color w:val="333333"/>
-          <w:sz w:val="21"/>
-          <w:szCs w:val="21"/>
-        </w:rPr>
-        <w:t>,</w:t>
-      </w:r>
-      <w:r>
-        <w:rPr>
-          <w:color w:val="333333"/>
-          <w:sz w:val="21"/>
-          <w:szCs w:val="21"/>
-        </w:rPr>
-        <w:t xml:space="preserve"> </w:t>
-      </w:r>
-      <w:proofErr w:type="spellStart"/>
-      <w:r>
-        <w:rPr>
-          <w:rStyle w:val="n"/>
-          <w:color w:val="333333"/>
-          <w:sz w:val="21"/>
-          <w:szCs w:val="21"/>
-        </w:rPr>
-        <w:t>calc_z</w:t>
-      </w:r>
-      <w:proofErr w:type="spellEnd"/>
-      <w:r>
-        <w:rPr>
-          <w:rStyle w:val="p"/>
-          <w:rFonts w:eastAsiaTheme="majorEastAsia"/>
-          <w:color w:val="333333"/>
-          <w:sz w:val="21"/>
-          <w:szCs w:val="21"/>
-        </w:rPr>
-        <w:t>,</w:t>
-      </w:r>
-      <w:r>
-        <w:rPr>
-          <w:color w:val="333333"/>
-          <w:sz w:val="21"/>
-          <w:szCs w:val="21"/>
-        </w:rPr>
-        <w:t xml:space="preserve"> </w:t>
-      </w:r>
-      <w:proofErr w:type="spellStart"/>
-      <w:r>
-        <w:rPr>
-          <w:rStyle w:val="n"/>
-          <w:color w:val="333333"/>
-          <w:sz w:val="21"/>
-          <w:szCs w:val="21"/>
-        </w:rPr>
-        <w:t>reference_air_kerma_rate</w:t>
-      </w:r>
-      <w:proofErr w:type="spellEnd"/>
-      <w:r>
-        <w:rPr>
-          <w:rStyle w:val="p"/>
-          <w:rFonts w:eastAsiaTheme="majorEastAsia"/>
-          <w:color w:val="333333"/>
-          <w:sz w:val="21"/>
-          <w:szCs w:val="21"/>
-        </w:rPr>
-        <w:t>,</w:t>
-      </w:r>
-      <w:r>
-        <w:rPr>
-          <w:color w:val="333333"/>
-          <w:sz w:val="21"/>
-          <w:szCs w:val="21"/>
-        </w:rPr>
-        <w:t xml:space="preserve"> </w:t>
-      </w:r>
-    </w:p>
-    <w:p>
-      <w:pPr>
-        <w:pStyle w:val="HTMLPreformatted"/>
-        <w:shd w:val="clear" w:color="auto" w:fill="F7F7F7"/>
-        <w:wordWrap w:val="0"/>
-        <w:rPr>
-          <w:color w:val="333333"/>
-          <w:sz w:val="21"/>
-          <w:szCs w:val="21"/>
-        </w:rPr>
-      </w:pPr>
-      <w:r>
-        <w:rPr>
-          <w:color w:val="333333"/>
-          <w:sz w:val="21"/>
-          <w:szCs w:val="21"/>
-        </w:rPr>
-        <w:t xml:space="preserve">    </w:t>
-      </w:r>
-      <w:proofErr w:type="spellStart"/>
-      <w:r>
-        <w:rPr>
-          <w:rStyle w:val="n"/>
-          <w:color w:val="333333"/>
-          <w:sz w:val="21"/>
-          <w:szCs w:val="21"/>
-        </w:rPr>
-        <w:t>dwell_times</w:t>
-      </w:r>
-      <w:proofErr w:type="spellEnd"/>
-      <w:r>
-        <w:rPr>
-          <w:rStyle w:val="p"/>
-          <w:rFonts w:eastAsiaTheme="majorEastAsia"/>
-          <w:color w:val="333333"/>
-          <w:sz w:val="21"/>
-          <w:szCs w:val="21"/>
-        </w:rPr>
-        <w:t>,</w:t>
-      </w:r>
-      <w:r>
-        <w:rPr>
-          <w:color w:val="333333"/>
-          <w:sz w:val="21"/>
-          <w:szCs w:val="21"/>
-        </w:rPr>
-        <w:t xml:space="preserve"> </w:t>
-      </w:r>
-      <w:proofErr w:type="spellStart"/>
-      <w:r>
-        <w:rPr>
-          <w:rStyle w:val="n"/>
-          <w:color w:val="333333"/>
-          <w:sz w:val="21"/>
-          <w:szCs w:val="21"/>
-        </w:rPr>
-        <w:t>dwell_positions</w:t>
-      </w:r>
-      <w:proofErr w:type="spellEnd"/>
-      <w:r>
-        <w:rPr>
-          <w:rStyle w:val="p"/>
-          <w:rFonts w:eastAsiaTheme="majorEastAsia"/>
-          <w:color w:val="333333"/>
-          <w:sz w:val="21"/>
-          <w:szCs w:val="21"/>
-        </w:rPr>
-        <w:t>,</w:t>
-      </w:r>
-      <w:r>
-        <w:rPr>
-          <w:color w:val="333333"/>
-          <w:sz w:val="21"/>
-          <w:szCs w:val="21"/>
-        </w:rPr>
-        <w:t xml:space="preserve"> </w:t>
-      </w:r>
-      <w:proofErr w:type="spellStart"/>
-      <w:r>
-        <w:rPr>
-          <w:rStyle w:val="n"/>
-          <w:color w:val="333333"/>
-          <w:sz w:val="21"/>
-          <w:szCs w:val="21"/>
-        </w:rPr>
-        <w:t>dwell_directions</w:t>
-      </w:r>
-      <w:proofErr w:type="spellEnd"/>
-      <w:r>
-        <w:rPr>
-          <w:rStyle w:val="p"/>
-          <w:rFonts w:eastAsiaTheme="majorEastAsia"/>
-          <w:color w:val="333333"/>
-          <w:sz w:val="21"/>
-          <w:szCs w:val="21"/>
-        </w:rPr>
-        <w:t>)</w:t>
-      </w:r>
-    </w:p>
-    <w:p>
-      <w:pPr>
-        <w:pStyle w:val="Heading2"/>
-      </w:pPr>
-      <w:r>
-        <w:t>Comparison with Dicom dose</w:t>
-      </w:r>
-    </w:p>
-    <w:p>
-      <w:r>
-        <w:t>T</w:t>
-      </w:r>
-      <w:r>
-        <w:t>he calculation grid is extracted from the Dicom dose file. This calculation grid is then used for the TG-43 calculation. Once the calculation is complete a direct comparison is undergone between the calculated dose and the TPS dose.</w:t>
-      </w:r>
-    </w:p>
-    <w:p>
-      <w:r>
-        <w:t>Examples of these comparisons are given in</w:t>
-      </w:r>
-      <w:r>
-        <w:t xml:space="preserve"> </w:t>
-      </w:r>
-      <w:r>
-        <w:fldChar w:fldCharType="begin"/>
-      </w:r>
-      <w:r>
-        <w:instrText xml:space="preserve"> REF _Ref479249419 \h </w:instrText>
-      </w:r>
-      <w:r>
-        <w:fldChar w:fldCharType="separate"/>
-      </w:r>
-      <w:r>
-        <w:t xml:space="preserve">Figure </w:t>
-      </w:r>
-      <w:r>
-        <w:rPr>
-          <w:noProof/>
-        </w:rPr>
-        <w:t>10</w:t>
-      </w:r>
-      <w:r>
-        <w:fldChar w:fldCharType="end"/>
-      </w:r>
-      <w:r>
-        <w:t>.</w:t>
-      </w:r>
-    </w:p>
-    <w:p>
-      <w:r>
-        <w:rPr>
-          <w:noProof/>
-          <w:lang w:eastAsia="en-AU"/>
-        </w:rPr>
-        <w:lastRenderedPageBreak/>
-        <w:drawing>
-          <wp:inline distT="0" distB="0" distL="0" distR="0" wp14:anchorId="5C31CD92" wp14:editId="7DA8518C">
-            <wp:extent cx="5731510" cy="1693122"/>
-            <wp:effectExtent l="0" t="0" r="2540" b="2540"/>
-            <wp:docPr id="20" name="Picture 20"/>
-            <wp:cNvGraphicFramePr>
-              <a:graphicFrameLocks xmlns:a="http://schemas.openxmlformats.org/drawingml/2006/main" noChangeAspect="1"/>
-            </wp:cNvGraphicFramePr>
-            <a:graphic xmlns:a="http://schemas.openxmlformats.org/drawingml/2006/main">
-              <a:graphicData uri="http://schemas.openxmlformats.org/drawingml/2006/picture">
-                <pic:pic xmlns:pic="http://schemas.openxmlformats.org/drawingml/2006/picture">
-                  <pic:nvPicPr>
-                    <pic:cNvPr id="0" name=""/>
-                    <pic:cNvPicPr/>
-                  </pic:nvPicPr>
-                  <pic:blipFill>
-                    <a:blip r:embed="rId27"/>
-                    <a:stretch>
-                      <a:fillRect/>
-                    </a:stretch>
-                  </pic:blipFill>
-                  <pic:spPr>
-                    <a:xfrm>
-                      <a:off x="0" y="0"/>
-                      <a:ext cx="5731510" cy="1693122"/>
-                    </a:xfrm>
-                    <a:prstGeom prst="rect">
-                      <a:avLst/>
-                    </a:prstGeom>
-                  </pic:spPr>
-                </pic:pic>
-              </a:graphicData>
-            </a:graphic>
-          </wp:inline>
-        </w:drawing>
-      </w:r>
-    </w:p>
-    <w:p>
-      <w:r>
-        <w:rPr>
-          <w:noProof/>
-          <w:lang w:eastAsia="en-AU"/>
-        </w:rPr>
-        <w:drawing>
-          <wp:inline distT="0" distB="0" distL="0" distR="0" wp14:anchorId="3D4D5D33" wp14:editId="5BFD323C">
-            <wp:extent cx="5731510" cy="1664342"/>
-            <wp:effectExtent l="0" t="0" r="2540" b="0"/>
-            <wp:docPr id="21" name="Picture 21"/>
-            <wp:cNvGraphicFramePr>
-              <a:graphicFrameLocks xmlns:a="http://schemas.openxmlformats.org/drawingml/2006/main" noChangeAspect="1"/>
-            </wp:cNvGraphicFramePr>
-            <a:graphic xmlns:a="http://schemas.openxmlformats.org/drawingml/2006/main">
-              <a:graphicData uri="http://schemas.openxmlformats.org/drawingml/2006/picture">
-                <pic:pic xmlns:pic="http://schemas.openxmlformats.org/drawingml/2006/picture">
-                  <pic:nvPicPr>
-                    <pic:cNvPr id="0" name=""/>
-                    <pic:cNvPicPr/>
-                  </pic:nvPicPr>
-                  <pic:blipFill>
-                    <a:blip r:embed="rId28"/>
-                    <a:stretch>
-                      <a:fillRect/>
-                    </a:stretch>
-                  </pic:blipFill>
-                  <pic:spPr>
-                    <a:xfrm>
-                      <a:off x="0" y="0"/>
-                      <a:ext cx="5731510" cy="1664342"/>
-                    </a:xfrm>
-                    <a:prstGeom prst="rect">
-                      <a:avLst/>
-                    </a:prstGeom>
-                  </pic:spPr>
-                </pic:pic>
-              </a:graphicData>
-            </a:graphic>
-          </wp:inline>
-        </w:drawing>
-      </w:r>
-    </w:p>
-    <w:p>
-      <w:r>
-        <w:rPr>
-          <w:noProof/>
-          <w:lang w:eastAsia="en-AU"/>
-        </w:rPr>
-        <w:drawing>
-          <wp:inline distT="0" distB="0" distL="0" distR="0" wp14:anchorId="1B7D174B" wp14:editId="28F35683">
-            <wp:extent cx="5731510" cy="1664955"/>
-            <wp:effectExtent l="0" t="0" r="2540" b="0"/>
-            <wp:docPr id="22" name="Picture 22"/>
             <wp:cNvGraphicFramePr>
               <a:graphicFrameLocks xmlns:a="http://schemas.openxmlformats.org/drawingml/2006/main" noChangeAspect="1"/>
             </wp:cNvGraphicFramePr>
@@ -3741,7 +3199,7 @@
                   <pic:spPr>
                     <a:xfrm>
                       <a:off x="0" y="0"/>
-                      <a:ext cx="5731510" cy="1664955"/>
+                      <a:ext cx="3467672" cy="2687244"/>
                     </a:xfrm>
                     <a:prstGeom prst="rect">
                       <a:avLst/>
@@ -3756,6 +3214,274 @@
     </w:p>
     <w:p>
       <w:pPr>
+        <w:pStyle w:val="Caption"/>
+      </w:pPr>
+      <w:bookmarkStart w:id="10" w:name="_Ref479247529"/>
+      <w:r>
+        <w:t xml:space="preserve">Figure </w:t>
+      </w:r>
+      <w:fldSimple w:instr=" SEQ Figure \* ARABIC ">
+        <w:r>
+          <w:rPr>
+            <w:noProof/>
+          </w:rPr>
+          <w:t>10</w:t>
+        </w:r>
+      </w:fldSimple>
+      <w:bookmarkEnd w:id="10"/>
+      <w:r>
+        <w:t>: Extracted dwell positions and dwell times.</w:t>
+      </w:r>
+    </w:p>
+    <w:p>
+      <w:pPr>
+        <w:pStyle w:val="Heading3"/>
+      </w:pPr>
+      <w:r>
+        <w:t>Dwell orientation</w:t>
+      </w:r>
+    </w:p>
+    <w:p>
+      <w:r>
+        <w:t xml:space="preserve">Dwell orientation is determined using the catheter coordinates. A B-spline interpolation is made of the catheter coordinates and the derivative of this spline </w:t>
+      </w:r>
+      <w:r>
+        <w:t>with respect to the spline parameterisation is then taken. This</w:t>
+      </w:r>
+      <w:r>
+        <w:t xml:space="preserve"> derivative </w:t>
+      </w:r>
+      <w:r>
+        <w:t xml:space="preserve">is then converted </w:t>
+      </w:r>
+      <w:r>
+        <w:t>into a three dimensional unit vector for each dwell position. This is the dwell direction.</w:t>
+      </w:r>
+    </w:p>
+    <w:p>
+      <w:r>
+        <w:t>A function is provided which determines the dwell directions. It is used as follows:</w:t>
+      </w:r>
+    </w:p>
+    <w:p>
+      <w:pPr>
+        <w:pStyle w:val="HTMLPreformatted"/>
+        <w:shd w:val="clear" w:color="auto" w:fill="F7F7F7"/>
+        <w:wordWrap w:val="0"/>
+        <w:rPr>
+          <w:rStyle w:val="p"/>
+          <w:rFonts w:eastAsiaTheme="majorEastAsia"/>
+          <w:color w:val="333333"/>
+          <w:sz w:val="21"/>
+          <w:szCs w:val="21"/>
+        </w:rPr>
+      </w:pPr>
+      <w:proofErr w:type="spellStart"/>
+      <w:r>
+        <w:rPr>
+          <w:rStyle w:val="n"/>
+          <w:color w:val="333333"/>
+          <w:sz w:val="21"/>
+          <w:szCs w:val="21"/>
+        </w:rPr>
+        <w:t>dwell_directions</w:t>
+      </w:r>
+      <w:proofErr w:type="spellEnd"/>
+      <w:r>
+        <w:rPr>
+          <w:color w:val="333333"/>
+          <w:sz w:val="21"/>
+          <w:szCs w:val="21"/>
+        </w:rPr>
+        <w:t xml:space="preserve"> </w:t>
+      </w:r>
+      <w:r>
+        <w:rPr>
+          <w:rStyle w:val="o"/>
+          <w:color w:val="666666"/>
+          <w:sz w:val="21"/>
+          <w:szCs w:val="21"/>
+        </w:rPr>
+        <w:t>=</w:t>
+      </w:r>
+      <w:r>
+        <w:rPr>
+          <w:color w:val="333333"/>
+          <w:sz w:val="21"/>
+          <w:szCs w:val="21"/>
+        </w:rPr>
+        <w:t xml:space="preserve"> </w:t>
+      </w:r>
+      <w:proofErr w:type="spellStart"/>
+      <w:r>
+        <w:rPr>
+          <w:rStyle w:val="n"/>
+          <w:color w:val="333333"/>
+          <w:sz w:val="21"/>
+          <w:szCs w:val="21"/>
+        </w:rPr>
+        <w:t>determine_dwell_</w:t>
+      </w:r>
+      <w:proofErr w:type="gramStart"/>
+      <w:r>
+        <w:rPr>
+          <w:rStyle w:val="n"/>
+          <w:color w:val="333333"/>
+          <w:sz w:val="21"/>
+          <w:szCs w:val="21"/>
+        </w:rPr>
+        <w:t>directions</w:t>
+      </w:r>
+      <w:proofErr w:type="spellEnd"/>
+      <w:r>
+        <w:rPr>
+          <w:rStyle w:val="p"/>
+          <w:rFonts w:eastAsiaTheme="majorEastAsia"/>
+          <w:color w:val="333333"/>
+          <w:sz w:val="21"/>
+          <w:szCs w:val="21"/>
+        </w:rPr>
+        <w:t>(</w:t>
+      </w:r>
+      <w:proofErr w:type="gramEnd"/>
+    </w:p>
+    <w:p>
+      <w:pPr>
+        <w:pStyle w:val="HTMLPreformatted"/>
+        <w:shd w:val="clear" w:color="auto" w:fill="F7F7F7"/>
+        <w:wordWrap w:val="0"/>
+        <w:rPr>
+          <w:color w:val="333333"/>
+          <w:sz w:val="21"/>
+          <w:szCs w:val="21"/>
+        </w:rPr>
+      </w:pPr>
+      <w:r>
+        <w:rPr>
+          <w:rStyle w:val="p"/>
+          <w:rFonts w:eastAsiaTheme="majorEastAsia"/>
+          <w:color w:val="333333"/>
+          <w:sz w:val="21"/>
+          <w:szCs w:val="21"/>
+        </w:rPr>
+        <w:t xml:space="preserve">    </w:t>
+      </w:r>
+      <w:proofErr w:type="spellStart"/>
+      <w:r>
+        <w:rPr>
+          <w:rStyle w:val="n"/>
+          <w:color w:val="333333"/>
+          <w:sz w:val="21"/>
+          <w:szCs w:val="21"/>
+        </w:rPr>
+        <w:t>dcm_plan</w:t>
+      </w:r>
+      <w:proofErr w:type="spellEnd"/>
+      <w:r>
+        <w:rPr>
+          <w:rStyle w:val="p"/>
+          <w:rFonts w:eastAsiaTheme="majorEastAsia"/>
+          <w:color w:val="333333"/>
+          <w:sz w:val="21"/>
+          <w:szCs w:val="21"/>
+        </w:rPr>
+        <w:t>,</w:t>
+      </w:r>
+      <w:r>
+        <w:rPr>
+          <w:color w:val="333333"/>
+          <w:sz w:val="21"/>
+          <w:szCs w:val="21"/>
+        </w:rPr>
+        <w:t xml:space="preserve"> </w:t>
+      </w:r>
+      <w:proofErr w:type="spellStart"/>
+      <w:r>
+        <w:rPr>
+          <w:rStyle w:val="n"/>
+          <w:color w:val="333333"/>
+          <w:sz w:val="21"/>
+          <w:szCs w:val="21"/>
+        </w:rPr>
+        <w:t>dwell_positions</w:t>
+      </w:r>
+      <w:proofErr w:type="spellEnd"/>
+      <w:r>
+        <w:rPr>
+          <w:rStyle w:val="p"/>
+          <w:rFonts w:eastAsiaTheme="majorEastAsia"/>
+          <w:color w:val="333333"/>
+          <w:sz w:val="21"/>
+          <w:szCs w:val="21"/>
+        </w:rPr>
+        <w:t>,</w:t>
+      </w:r>
+      <w:r>
+        <w:rPr>
+          <w:color w:val="333333"/>
+          <w:sz w:val="21"/>
+          <w:szCs w:val="21"/>
+        </w:rPr>
+        <w:t xml:space="preserve"> </w:t>
+      </w:r>
+      <w:proofErr w:type="spellStart"/>
+      <w:r>
+        <w:rPr>
+          <w:rStyle w:val="n"/>
+          <w:color w:val="333333"/>
+          <w:sz w:val="21"/>
+          <w:szCs w:val="21"/>
+        </w:rPr>
+        <w:t>dwell_channels</w:t>
+      </w:r>
+      <w:proofErr w:type="spellEnd"/>
+      <w:r>
+        <w:rPr>
+          <w:rStyle w:val="p"/>
+          <w:rFonts w:eastAsiaTheme="majorEastAsia"/>
+          <w:color w:val="333333"/>
+          <w:sz w:val="21"/>
+          <w:szCs w:val="21"/>
+        </w:rPr>
+        <w:t>)</w:t>
+      </w:r>
+    </w:p>
+    <w:p>
+      <w:pPr>
+        <w:pStyle w:val="NoSpacing"/>
+      </w:pPr>
+    </w:p>
+    <w:p>
+      <w:r>
+        <w:t xml:space="preserve">Dwell directions are printed out and displayed for each catheter. An example for the output provided for one catheter is given in </w:t>
+      </w:r>
+      <w:r>
+        <w:fldChar w:fldCharType="begin"/>
+      </w:r>
+      <w:r>
+        <w:instrText xml:space="preserve"> REF _Ref479249156 \h </w:instrText>
+      </w:r>
+      <w:r>
+        <w:fldChar w:fldCharType="separate"/>
+      </w:r>
+      <w:r>
+        <w:t xml:space="preserve">Figure </w:t>
+      </w:r>
+      <w:r>
+        <w:rPr>
+          <w:noProof/>
+        </w:rPr>
+        <w:t>11</w:t>
+      </w:r>
+      <w:r>
+        <w:fldChar w:fldCharType="end"/>
+      </w:r>
+      <w:r>
+        <w:t>.</w:t>
+      </w:r>
+    </w:p>
+    <w:p>
+      <w:pPr>
         <w:keepNext/>
       </w:pPr>
       <w:r>
@@ -3763,11 +3489,12 @@
           <w:noProof/>
           <w:lang w:eastAsia="en-AU"/>
         </w:rPr>
+        <w:lastRenderedPageBreak/>
         <w:drawing>
-          <wp:inline distT="0" distB="0" distL="0" distR="0" wp14:anchorId="1A4AB742" wp14:editId="3F652662">
-            <wp:extent cx="5731510" cy="1638624"/>
+          <wp:inline distT="0" distB="0" distL="0" distR="0" wp14:anchorId="541C56C1" wp14:editId="5E38FAA9">
+            <wp:extent cx="5731510" cy="5684360"/>
             <wp:effectExtent l="0" t="0" r="2540" b="0"/>
-            <wp:docPr id="23" name="Picture 23"/>
+            <wp:docPr id="13" name="Picture 13"/>
             <wp:cNvGraphicFramePr>
               <a:graphicFrameLocks xmlns:a="http://schemas.openxmlformats.org/drawingml/2006/main" noChangeAspect="1"/>
             </wp:cNvGraphicFramePr>
@@ -3787,6 +3514,598 @@
                   <pic:spPr>
                     <a:xfrm>
                       <a:off x="0" y="0"/>
+                      <a:ext cx="5731510" cy="5684360"/>
+                    </a:xfrm>
+                    <a:prstGeom prst="rect">
+                      <a:avLst/>
+                    </a:prstGeom>
+                  </pic:spPr>
+                </pic:pic>
+              </a:graphicData>
+            </a:graphic>
+          </wp:inline>
+        </w:drawing>
+      </w:r>
+    </w:p>
+    <w:p>
+      <w:pPr>
+        <w:pStyle w:val="Caption"/>
+      </w:pPr>
+      <w:bookmarkStart w:id="11" w:name="_Ref479249156"/>
+      <w:r>
+        <w:t xml:space="preserve">Figure </w:t>
+      </w:r>
+      <w:fldSimple w:instr=" SEQ Figure \* ARABIC ">
+        <w:r>
+          <w:rPr>
+            <w:noProof/>
+          </w:rPr>
+          <w:t>11</w:t>
+        </w:r>
+      </w:fldSimple>
+      <w:bookmarkEnd w:id="11"/>
+      <w:r>
+        <w:t>: The dwell directions are displaced in x, y, and z directions for the user to verify dwell direction accuracy</w:t>
+      </w:r>
+    </w:p>
+    <w:p>
+      <w:pPr>
+        <w:pStyle w:val="Heading2"/>
+      </w:pPr>
+      <w:r>
+        <w:t>TG-43 usage</w:t>
+      </w:r>
+    </w:p>
+    <w:p>
+      <w:r>
+        <w:t xml:space="preserve">Once all of the required dwell information is extracted from the </w:t>
+      </w:r>
+      <w:r>
+        <w:t>DICOM</w:t>
+      </w:r>
+      <w:r>
+        <w:t xml:space="preserve"> file the following implemented function can be used to calculate TG-43 dose:</w:t>
+      </w:r>
+    </w:p>
+    <w:p>
+      <w:pPr>
+        <w:pStyle w:val="HTMLPreformatted"/>
+        <w:shd w:val="clear" w:color="auto" w:fill="F7F7F7"/>
+        <w:wordWrap w:val="0"/>
+        <w:rPr>
+          <w:color w:val="333333"/>
+          <w:sz w:val="21"/>
+          <w:szCs w:val="21"/>
+        </w:rPr>
+      </w:pPr>
+      <w:r>
+        <w:rPr>
+          <w:rStyle w:val="n"/>
+          <w:color w:val="333333"/>
+          <w:sz w:val="21"/>
+          <w:szCs w:val="21"/>
+        </w:rPr>
+        <w:t>tg43_dose</w:t>
+      </w:r>
+      <w:r>
+        <w:rPr>
+          <w:color w:val="333333"/>
+          <w:sz w:val="21"/>
+          <w:szCs w:val="21"/>
+        </w:rPr>
+        <w:t xml:space="preserve"> </w:t>
+      </w:r>
+      <w:r>
+        <w:rPr>
+          <w:rStyle w:val="o"/>
+          <w:color w:val="666666"/>
+          <w:sz w:val="21"/>
+          <w:szCs w:val="21"/>
+        </w:rPr>
+        <w:t>=</w:t>
+      </w:r>
+      <w:r>
+        <w:rPr>
+          <w:color w:val="333333"/>
+          <w:sz w:val="21"/>
+          <w:szCs w:val="21"/>
+        </w:rPr>
+        <w:t xml:space="preserve"> </w:t>
+      </w:r>
+      <w:r>
+        <w:rPr>
+          <w:rStyle w:val="n"/>
+          <w:color w:val="333333"/>
+          <w:sz w:val="21"/>
+          <w:szCs w:val="21"/>
+        </w:rPr>
+        <w:t>tg43_on_</w:t>
+      </w:r>
+      <w:proofErr w:type="gramStart"/>
+      <w:r>
+        <w:rPr>
+          <w:rStyle w:val="n"/>
+          <w:color w:val="333333"/>
+          <w:sz w:val="21"/>
+          <w:szCs w:val="21"/>
+        </w:rPr>
+        <w:t>grid</w:t>
+      </w:r>
+      <w:r>
+        <w:rPr>
+          <w:rStyle w:val="p"/>
+          <w:rFonts w:eastAsiaTheme="majorEastAsia"/>
+          <w:color w:val="333333"/>
+          <w:sz w:val="21"/>
+          <w:szCs w:val="21"/>
+        </w:rPr>
+        <w:t>(</w:t>
+      </w:r>
+      <w:proofErr w:type="gramEnd"/>
+    </w:p>
+    <w:p>
+      <w:pPr>
+        <w:pStyle w:val="HTMLPreformatted"/>
+        <w:shd w:val="clear" w:color="auto" w:fill="F7F7F7"/>
+        <w:wordWrap w:val="0"/>
+        <w:rPr>
+          <w:color w:val="333333"/>
+          <w:sz w:val="21"/>
+          <w:szCs w:val="21"/>
+        </w:rPr>
+      </w:pPr>
+      <w:r>
+        <w:rPr>
+          <w:color w:val="333333"/>
+          <w:sz w:val="21"/>
+          <w:szCs w:val="21"/>
+        </w:rPr>
+        <w:t xml:space="preserve">    </w:t>
+      </w:r>
+      <w:proofErr w:type="spellStart"/>
+      <w:r>
+        <w:rPr>
+          <w:rStyle w:val="n"/>
+          <w:color w:val="333333"/>
+          <w:sz w:val="21"/>
+          <w:szCs w:val="21"/>
+        </w:rPr>
+        <w:t>calc_x</w:t>
+      </w:r>
+      <w:proofErr w:type="spellEnd"/>
+      <w:r>
+        <w:rPr>
+          <w:rStyle w:val="p"/>
+          <w:rFonts w:eastAsiaTheme="majorEastAsia"/>
+          <w:color w:val="333333"/>
+          <w:sz w:val="21"/>
+          <w:szCs w:val="21"/>
+        </w:rPr>
+        <w:t>,</w:t>
+      </w:r>
+      <w:r>
+        <w:rPr>
+          <w:color w:val="333333"/>
+          <w:sz w:val="21"/>
+          <w:szCs w:val="21"/>
+        </w:rPr>
+        <w:t xml:space="preserve"> </w:t>
+      </w:r>
+      <w:proofErr w:type="spellStart"/>
+      <w:r>
+        <w:rPr>
+          <w:rStyle w:val="n"/>
+          <w:color w:val="333333"/>
+          <w:sz w:val="21"/>
+          <w:szCs w:val="21"/>
+        </w:rPr>
+        <w:t>calc_y</w:t>
+      </w:r>
+      <w:proofErr w:type="spellEnd"/>
+      <w:r>
+        <w:rPr>
+          <w:rStyle w:val="p"/>
+          <w:rFonts w:eastAsiaTheme="majorEastAsia"/>
+          <w:color w:val="333333"/>
+          <w:sz w:val="21"/>
+          <w:szCs w:val="21"/>
+        </w:rPr>
+        <w:t>,</w:t>
+      </w:r>
+      <w:r>
+        <w:rPr>
+          <w:color w:val="333333"/>
+          <w:sz w:val="21"/>
+          <w:szCs w:val="21"/>
+        </w:rPr>
+        <w:t xml:space="preserve"> </w:t>
+      </w:r>
+      <w:proofErr w:type="spellStart"/>
+      <w:r>
+        <w:rPr>
+          <w:rStyle w:val="n"/>
+          <w:color w:val="333333"/>
+          <w:sz w:val="21"/>
+          <w:szCs w:val="21"/>
+        </w:rPr>
+        <w:t>calc_z</w:t>
+      </w:r>
+      <w:proofErr w:type="spellEnd"/>
+      <w:r>
+        <w:rPr>
+          <w:rStyle w:val="p"/>
+          <w:rFonts w:eastAsiaTheme="majorEastAsia"/>
+          <w:color w:val="333333"/>
+          <w:sz w:val="21"/>
+          <w:szCs w:val="21"/>
+        </w:rPr>
+        <w:t>,</w:t>
+      </w:r>
+      <w:r>
+        <w:rPr>
+          <w:color w:val="333333"/>
+          <w:sz w:val="21"/>
+          <w:szCs w:val="21"/>
+        </w:rPr>
+        <w:t xml:space="preserve"> </w:t>
+      </w:r>
+      <w:proofErr w:type="spellStart"/>
+      <w:r>
+        <w:rPr>
+          <w:rStyle w:val="n"/>
+          <w:color w:val="333333"/>
+          <w:sz w:val="21"/>
+          <w:szCs w:val="21"/>
+        </w:rPr>
+        <w:t>reference_air_kerma_rate</w:t>
+      </w:r>
+      <w:proofErr w:type="spellEnd"/>
+      <w:r>
+        <w:rPr>
+          <w:rStyle w:val="p"/>
+          <w:rFonts w:eastAsiaTheme="majorEastAsia"/>
+          <w:color w:val="333333"/>
+          <w:sz w:val="21"/>
+          <w:szCs w:val="21"/>
+        </w:rPr>
+        <w:t>,</w:t>
+      </w:r>
+      <w:r>
+        <w:rPr>
+          <w:color w:val="333333"/>
+          <w:sz w:val="21"/>
+          <w:szCs w:val="21"/>
+        </w:rPr>
+        <w:t xml:space="preserve"> </w:t>
+      </w:r>
+    </w:p>
+    <w:p>
+      <w:pPr>
+        <w:pStyle w:val="HTMLPreformatted"/>
+        <w:shd w:val="clear" w:color="auto" w:fill="F7F7F7"/>
+        <w:wordWrap w:val="0"/>
+        <w:rPr>
+          <w:color w:val="333333"/>
+          <w:sz w:val="21"/>
+          <w:szCs w:val="21"/>
+        </w:rPr>
+      </w:pPr>
+      <w:r>
+        <w:rPr>
+          <w:color w:val="333333"/>
+          <w:sz w:val="21"/>
+          <w:szCs w:val="21"/>
+        </w:rPr>
+        <w:t xml:space="preserve">    </w:t>
+      </w:r>
+      <w:proofErr w:type="spellStart"/>
+      <w:r>
+        <w:rPr>
+          <w:rStyle w:val="n"/>
+          <w:color w:val="333333"/>
+          <w:sz w:val="21"/>
+          <w:szCs w:val="21"/>
+        </w:rPr>
+        <w:t>dwell_times</w:t>
+      </w:r>
+      <w:proofErr w:type="spellEnd"/>
+      <w:r>
+        <w:rPr>
+          <w:rStyle w:val="p"/>
+          <w:rFonts w:eastAsiaTheme="majorEastAsia"/>
+          <w:color w:val="333333"/>
+          <w:sz w:val="21"/>
+          <w:szCs w:val="21"/>
+        </w:rPr>
+        <w:t>,</w:t>
+      </w:r>
+      <w:r>
+        <w:rPr>
+          <w:color w:val="333333"/>
+          <w:sz w:val="21"/>
+          <w:szCs w:val="21"/>
+        </w:rPr>
+        <w:t xml:space="preserve"> </w:t>
+      </w:r>
+      <w:proofErr w:type="spellStart"/>
+      <w:r>
+        <w:rPr>
+          <w:rStyle w:val="n"/>
+          <w:color w:val="333333"/>
+          <w:sz w:val="21"/>
+          <w:szCs w:val="21"/>
+        </w:rPr>
+        <w:t>dwell_positions</w:t>
+      </w:r>
+      <w:proofErr w:type="spellEnd"/>
+      <w:r>
+        <w:rPr>
+          <w:rStyle w:val="p"/>
+          <w:rFonts w:eastAsiaTheme="majorEastAsia"/>
+          <w:color w:val="333333"/>
+          <w:sz w:val="21"/>
+          <w:szCs w:val="21"/>
+        </w:rPr>
+        <w:t>,</w:t>
+      </w:r>
+      <w:r>
+        <w:rPr>
+          <w:color w:val="333333"/>
+          <w:sz w:val="21"/>
+          <w:szCs w:val="21"/>
+        </w:rPr>
+        <w:t xml:space="preserve"> </w:t>
+      </w:r>
+      <w:proofErr w:type="spellStart"/>
+      <w:r>
+        <w:rPr>
+          <w:rStyle w:val="n"/>
+          <w:color w:val="333333"/>
+          <w:sz w:val="21"/>
+          <w:szCs w:val="21"/>
+        </w:rPr>
+        <w:t>dwell_directions</w:t>
+      </w:r>
+      <w:proofErr w:type="spellEnd"/>
+      <w:r>
+        <w:rPr>
+          <w:rStyle w:val="p"/>
+          <w:rFonts w:eastAsiaTheme="majorEastAsia"/>
+          <w:color w:val="333333"/>
+          <w:sz w:val="21"/>
+          <w:szCs w:val="21"/>
+        </w:rPr>
+        <w:t>)</w:t>
+      </w:r>
+    </w:p>
+    <w:p>
+      <w:pPr>
+        <w:pStyle w:val="Heading2"/>
+      </w:pPr>
+      <w:r>
+        <w:t xml:space="preserve">Comparison with </w:t>
+      </w:r>
+      <w:r>
+        <w:t>DICOM</w:t>
+      </w:r>
+      <w:r>
+        <w:t xml:space="preserve"> dose</w:t>
+      </w:r>
+    </w:p>
+    <w:p>
+      <w:r>
+        <w:t>T</w:t>
+      </w:r>
+      <w:r>
+        <w:t xml:space="preserve">he calculation grid is extracted from the </w:t>
+      </w:r>
+      <w:r>
+        <w:t>DICOM</w:t>
+      </w:r>
+      <w:r>
+        <w:t xml:space="preserve"> dose file. This calculation grid is then used for the TG-43 calculation. Once the calculation is complete a direct comparison is undergone between th</w:t>
+      </w:r>
+      <w:bookmarkStart w:id="12" w:name="_GoBack"/>
+      <w:bookmarkEnd w:id="12"/>
+      <w:r>
+        <w:t>e calculated dose and the TPS dose.</w:t>
+      </w:r>
+    </w:p>
+    <w:p>
+      <w:r>
+        <w:t>Examples of these comparisons are given in</w:t>
+      </w:r>
+      <w:r>
+        <w:t xml:space="preserve"> </w:t>
+      </w:r>
+      <w:r>
+        <w:fldChar w:fldCharType="begin"/>
+      </w:r>
+      <w:r>
+        <w:instrText xml:space="preserve"> REF _Ref479249419 \h </w:instrText>
+      </w:r>
+      <w:r>
+        <w:fldChar w:fldCharType="separate"/>
+      </w:r>
+      <w:r>
+        <w:t xml:space="preserve">Figure </w:t>
+      </w:r>
+      <w:r>
+        <w:rPr>
+          <w:noProof/>
+        </w:rPr>
+        <w:t>12</w:t>
+      </w:r>
+      <w:r>
+        <w:fldChar w:fldCharType="end"/>
+      </w:r>
+      <w:r>
+        <w:t>.</w:t>
+      </w:r>
+    </w:p>
+    <w:p>
+      <w:r>
+        <w:rPr>
+          <w:noProof/>
+          <w:lang w:eastAsia="en-AU"/>
+        </w:rPr>
+        <w:lastRenderedPageBreak/>
+        <w:drawing>
+          <wp:inline distT="0" distB="0" distL="0" distR="0" wp14:anchorId="4AF50959" wp14:editId="35748103">
+            <wp:extent cx="5731510" cy="1693122"/>
+            <wp:effectExtent l="0" t="0" r="2540" b="2540"/>
+            <wp:docPr id="20" name="Picture 20"/>
+            <wp:cNvGraphicFramePr>
+              <a:graphicFrameLocks xmlns:a="http://schemas.openxmlformats.org/drawingml/2006/main" noChangeAspect="1"/>
+            </wp:cNvGraphicFramePr>
+            <a:graphic xmlns:a="http://schemas.openxmlformats.org/drawingml/2006/main">
+              <a:graphicData uri="http://schemas.openxmlformats.org/drawingml/2006/picture">
+                <pic:pic xmlns:pic="http://schemas.openxmlformats.org/drawingml/2006/picture">
+                  <pic:nvPicPr>
+                    <pic:cNvPr id="0" name=""/>
+                    <pic:cNvPicPr/>
+                  </pic:nvPicPr>
+                  <pic:blipFill>
+                    <a:blip r:embed="rId31"/>
+                    <a:stretch>
+                      <a:fillRect/>
+                    </a:stretch>
+                  </pic:blipFill>
+                  <pic:spPr>
+                    <a:xfrm>
+                      <a:off x="0" y="0"/>
+                      <a:ext cx="5731510" cy="1693122"/>
+                    </a:xfrm>
+                    <a:prstGeom prst="rect">
+                      <a:avLst/>
+                    </a:prstGeom>
+                  </pic:spPr>
+                </pic:pic>
+              </a:graphicData>
+            </a:graphic>
+          </wp:inline>
+        </w:drawing>
+      </w:r>
+    </w:p>
+    <w:p>
+      <w:r>
+        <w:rPr>
+          <w:noProof/>
+          <w:lang w:eastAsia="en-AU"/>
+        </w:rPr>
+        <w:drawing>
+          <wp:inline distT="0" distB="0" distL="0" distR="0" wp14:anchorId="51861639" wp14:editId="200F6326">
+            <wp:extent cx="5731510" cy="1664342"/>
+            <wp:effectExtent l="0" t="0" r="2540" b="0"/>
+            <wp:docPr id="21" name="Picture 21"/>
+            <wp:cNvGraphicFramePr>
+              <a:graphicFrameLocks xmlns:a="http://schemas.openxmlformats.org/drawingml/2006/main" noChangeAspect="1"/>
+            </wp:cNvGraphicFramePr>
+            <a:graphic xmlns:a="http://schemas.openxmlformats.org/drawingml/2006/main">
+              <a:graphicData uri="http://schemas.openxmlformats.org/drawingml/2006/picture">
+                <pic:pic xmlns:pic="http://schemas.openxmlformats.org/drawingml/2006/picture">
+                  <pic:nvPicPr>
+                    <pic:cNvPr id="0" name=""/>
+                    <pic:cNvPicPr/>
+                  </pic:nvPicPr>
+                  <pic:blipFill>
+                    <a:blip r:embed="rId32"/>
+                    <a:stretch>
+                      <a:fillRect/>
+                    </a:stretch>
+                  </pic:blipFill>
+                  <pic:spPr>
+                    <a:xfrm>
+                      <a:off x="0" y="0"/>
+                      <a:ext cx="5731510" cy="1664342"/>
+                    </a:xfrm>
+                    <a:prstGeom prst="rect">
+                      <a:avLst/>
+                    </a:prstGeom>
+                  </pic:spPr>
+                </pic:pic>
+              </a:graphicData>
+            </a:graphic>
+          </wp:inline>
+        </w:drawing>
+      </w:r>
+    </w:p>
+    <w:p>
+      <w:r>
+        <w:rPr>
+          <w:noProof/>
+          <w:lang w:eastAsia="en-AU"/>
+        </w:rPr>
+        <w:drawing>
+          <wp:inline distT="0" distB="0" distL="0" distR="0" wp14:anchorId="095B6580" wp14:editId="125197ED">
+            <wp:extent cx="5731510" cy="1664955"/>
+            <wp:effectExtent l="0" t="0" r="2540" b="0"/>
+            <wp:docPr id="22" name="Picture 22"/>
+            <wp:cNvGraphicFramePr>
+              <a:graphicFrameLocks xmlns:a="http://schemas.openxmlformats.org/drawingml/2006/main" noChangeAspect="1"/>
+            </wp:cNvGraphicFramePr>
+            <a:graphic xmlns:a="http://schemas.openxmlformats.org/drawingml/2006/main">
+              <a:graphicData uri="http://schemas.openxmlformats.org/drawingml/2006/picture">
+                <pic:pic xmlns:pic="http://schemas.openxmlformats.org/drawingml/2006/picture">
+                  <pic:nvPicPr>
+                    <pic:cNvPr id="0" name=""/>
+                    <pic:cNvPicPr/>
+                  </pic:nvPicPr>
+                  <pic:blipFill>
+                    <a:blip r:embed="rId33"/>
+                    <a:stretch>
+                      <a:fillRect/>
+                    </a:stretch>
+                  </pic:blipFill>
+                  <pic:spPr>
+                    <a:xfrm>
+                      <a:off x="0" y="0"/>
+                      <a:ext cx="5731510" cy="1664955"/>
+                    </a:xfrm>
+                    <a:prstGeom prst="rect">
+                      <a:avLst/>
+                    </a:prstGeom>
+                  </pic:spPr>
+                </pic:pic>
+              </a:graphicData>
+            </a:graphic>
+          </wp:inline>
+        </w:drawing>
+      </w:r>
+    </w:p>
+    <w:p>
+      <w:pPr>
+        <w:keepNext/>
+      </w:pPr>
+      <w:r>
+        <w:rPr>
+          <w:noProof/>
+          <w:lang w:eastAsia="en-AU"/>
+        </w:rPr>
+        <w:drawing>
+          <wp:inline distT="0" distB="0" distL="0" distR="0" wp14:anchorId="5F3E09F4" wp14:editId="6A10D1F2">
+            <wp:extent cx="5731510" cy="1638624"/>
+            <wp:effectExtent l="0" t="0" r="2540" b="0"/>
+            <wp:docPr id="23" name="Picture 23"/>
+            <wp:cNvGraphicFramePr>
+              <a:graphicFrameLocks xmlns:a="http://schemas.openxmlformats.org/drawingml/2006/main" noChangeAspect="1"/>
+            </wp:cNvGraphicFramePr>
+            <a:graphic xmlns:a="http://schemas.openxmlformats.org/drawingml/2006/main">
+              <a:graphicData uri="http://schemas.openxmlformats.org/drawingml/2006/picture">
+                <pic:pic xmlns:pic="http://schemas.openxmlformats.org/drawingml/2006/picture">
+                  <pic:nvPicPr>
+                    <pic:cNvPr id="0" name=""/>
+                    <pic:cNvPicPr/>
+                  </pic:nvPicPr>
+                  <pic:blipFill>
+                    <a:blip r:embed="rId34"/>
+                    <a:stretch>
+                      <a:fillRect/>
+                    </a:stretch>
+                  </pic:blipFill>
+                  <pic:spPr>
+                    <a:xfrm>
+                      <a:off x="0" y="0"/>
                       <a:ext cx="5731510" cy="1638624"/>
                     </a:xfrm>
                     <a:prstGeom prst="rect">
@@ -3804,33 +4123,22 @@
       <w:pPr>
         <w:pStyle w:val="Caption"/>
       </w:pPr>
-      <w:bookmarkStart w:id="11" w:name="_Ref479249419"/>
+      <w:bookmarkStart w:id="13" w:name="_Ref479249419"/>
       <w:r>
         <w:t xml:space="preserve">Figure </w:t>
       </w:r>
-      <w:r>
-        <w:fldChar w:fldCharType="begin"/>
-      </w:r>
-      <w:r>
-        <w:instrText xml:space="preserve"> SEQ Figure \* ARABIC </w:instrText>
-      </w:r>
-      <w:r>
-        <w:fldChar w:fldCharType="separate"/>
-      </w:r>
-      <w:r>
-        <w:rPr>
-          <w:noProof/>
-        </w:rPr>
-        <w:t>10</w:t>
-      </w:r>
-      <w:r>
-        <w:fldChar w:fldCharType="end"/>
-      </w:r>
-      <w:bookmarkEnd w:id="11"/>
+      <w:fldSimple w:instr=" SEQ Figure \* ARABIC ">
+        <w:r>
+          <w:rPr>
+            <w:noProof/>
+          </w:rPr>
+          <w:t>12</w:t>
+        </w:r>
+      </w:fldSimple>
+      <w:bookmarkEnd w:id="13"/>
       <w:r>
         <w:t>: Dose differences between TPS and calculation for a range of slices.</w:t>
       </w:r>
-      <w:bookmarkEnd w:id="0"/>
     </w:p>
     <w:sectPr>
       <w:pgSz w:w="11906" w:h="16838"/>
@@ -3840,6 +4148,127 @@
     </w:sectPr>
   </w:body>
 </w:document>
+</file>
+
+<file path=word/numbering.xml><?xml version="1.0" encoding="utf-8"?>
+<w:numbering xmlns:wpc="http://schemas.microsoft.com/office/word/2010/wordprocessingCanvas" xmlns:mc="http://schemas.openxmlformats.org/markup-compatibility/2006" xmlns:o="urn:schemas-microsoft-com:office:office" xmlns:r="http://schemas.openxmlformats.org/officeDocument/2006/relationships" xmlns:m="http://schemas.openxmlformats.org/officeDocument/2006/math" xmlns:v="urn:schemas-microsoft-com:vml" xmlns:wp14="http://schemas.microsoft.com/office/word/2010/wordprocessingDrawing" xmlns:wp="http://schemas.openxmlformats.org/drawingml/2006/wordprocessingDrawing" xmlns:w10="urn:schemas-microsoft-com:office:word" xmlns:w="http://schemas.openxmlformats.org/wordprocessingml/2006/main" xmlns:w14="http://schemas.microsoft.com/office/word/2010/wordml" xmlns:wpg="http://schemas.microsoft.com/office/word/2010/wordprocessingGroup" xmlns:wpi="http://schemas.microsoft.com/office/word/2010/wordprocessingInk" xmlns:wne="http://schemas.microsoft.com/office/word/2006/wordml" xmlns:wps="http://schemas.microsoft.com/office/word/2010/wordprocessingShape" mc:Ignorable="w14 wp14">
+  <w:abstractNum w:abstractNumId="0">
+    <w:nsid w:val="57B04EC7"/>
+    <w:multiLevelType w:val="hybridMultilevel"/>
+    <w:tmpl w:val="BA9ECF9C"/>
+    <w:lvl w:ilvl="0" w:tplc="0C090001">
+      <w:start w:val="1"/>
+      <w:numFmt w:val="bullet"/>
+      <w:lvlText w:val=""/>
+      <w:lvlJc w:val="left"/>
+      <w:pPr>
+        <w:ind w:left="720" w:hanging="360"/>
+      </w:pPr>
+      <w:rPr>
+        <w:rFonts w:ascii="Symbol" w:hAnsi="Symbol" w:hint="default"/>
+      </w:rPr>
+    </w:lvl>
+    <w:lvl w:ilvl="1" w:tplc="0C090003" w:tentative="1">
+      <w:start w:val="1"/>
+      <w:numFmt w:val="bullet"/>
+      <w:lvlText w:val="o"/>
+      <w:lvlJc w:val="left"/>
+      <w:pPr>
+        <w:ind w:left="1440" w:hanging="360"/>
+      </w:pPr>
+      <w:rPr>
+        <w:rFonts w:ascii="Courier New" w:hAnsi="Courier New" w:cs="Courier New" w:hint="default"/>
+      </w:rPr>
+    </w:lvl>
+    <w:lvl w:ilvl="2" w:tplc="0C090005" w:tentative="1">
+      <w:start w:val="1"/>
+      <w:numFmt w:val="bullet"/>
+      <w:lvlText w:val=""/>
+      <w:lvlJc w:val="left"/>
+      <w:pPr>
+        <w:ind w:left="2160" w:hanging="360"/>
+      </w:pPr>
+      <w:rPr>
+        <w:rFonts w:ascii="Wingdings" w:hAnsi="Wingdings" w:hint="default"/>
+      </w:rPr>
+    </w:lvl>
+    <w:lvl w:ilvl="3" w:tplc="0C090001" w:tentative="1">
+      <w:start w:val="1"/>
+      <w:numFmt w:val="bullet"/>
+      <w:lvlText w:val=""/>
+      <w:lvlJc w:val="left"/>
+      <w:pPr>
+        <w:ind w:left="2880" w:hanging="360"/>
+      </w:pPr>
+      <w:rPr>
+        <w:rFonts w:ascii="Symbol" w:hAnsi="Symbol" w:hint="default"/>
+      </w:rPr>
+    </w:lvl>
+    <w:lvl w:ilvl="4" w:tplc="0C090003" w:tentative="1">
+      <w:start w:val="1"/>
+      <w:numFmt w:val="bullet"/>
+      <w:lvlText w:val="o"/>
+      <w:lvlJc w:val="left"/>
+      <w:pPr>
+        <w:ind w:left="3600" w:hanging="360"/>
+      </w:pPr>
+      <w:rPr>
+        <w:rFonts w:ascii="Courier New" w:hAnsi="Courier New" w:cs="Courier New" w:hint="default"/>
+      </w:rPr>
+    </w:lvl>
+    <w:lvl w:ilvl="5" w:tplc="0C090005" w:tentative="1">
+      <w:start w:val="1"/>
+      <w:numFmt w:val="bullet"/>
+      <w:lvlText w:val=""/>
+      <w:lvlJc w:val="left"/>
+      <w:pPr>
+        <w:ind w:left="4320" w:hanging="360"/>
+      </w:pPr>
+      <w:rPr>
+        <w:rFonts w:ascii="Wingdings" w:hAnsi="Wingdings" w:hint="default"/>
+      </w:rPr>
+    </w:lvl>
+    <w:lvl w:ilvl="6" w:tplc="0C090001" w:tentative="1">
+      <w:start w:val="1"/>
+      <w:numFmt w:val="bullet"/>
+      <w:lvlText w:val=""/>
+      <w:lvlJc w:val="left"/>
+      <w:pPr>
+        <w:ind w:left="5040" w:hanging="360"/>
+      </w:pPr>
+      <w:rPr>
+        <w:rFonts w:ascii="Symbol" w:hAnsi="Symbol" w:hint="default"/>
+      </w:rPr>
+    </w:lvl>
+    <w:lvl w:ilvl="7" w:tplc="0C090003" w:tentative="1">
+      <w:start w:val="1"/>
+      <w:numFmt w:val="bullet"/>
+      <w:lvlText w:val="o"/>
+      <w:lvlJc w:val="left"/>
+      <w:pPr>
+        <w:ind w:left="5760" w:hanging="360"/>
+      </w:pPr>
+      <w:rPr>
+        <w:rFonts w:ascii="Courier New" w:hAnsi="Courier New" w:cs="Courier New" w:hint="default"/>
+      </w:rPr>
+    </w:lvl>
+    <w:lvl w:ilvl="8" w:tplc="0C090005" w:tentative="1">
+      <w:start w:val="1"/>
+      <w:numFmt w:val="bullet"/>
+      <w:lvlText w:val=""/>
+      <w:lvlJc w:val="left"/>
+      <w:pPr>
+        <w:ind w:left="6480" w:hanging="360"/>
+      </w:pPr>
+      <w:rPr>
+        <w:rFonts w:ascii="Wingdings" w:hAnsi="Wingdings" w:hint="default"/>
+      </w:rPr>
+    </w:lvl>
+  </w:abstractNum>
+  <w:num w:numId="1">
+    <w:abstractNumId w:val="0"/>
+  </w:num>
+</w:numbering>
 </file>
 
 <file path=word/styles.xml><?xml version="1.0" encoding="utf-8"?>
@@ -4417,6 +4846,85 @@
       <w:spacing w:after="0" w:line="240" w:lineRule="auto"/>
     </w:pPr>
   </w:style>
+  <w:style w:type="character" w:styleId="CommentReference">
+    <w:name w:val="annotation reference"/>
+    <w:basedOn w:val="DefaultParagraphFont"/>
+    <w:uiPriority w:val="99"/>
+    <w:semiHidden/>
+    <w:unhideWhenUsed/>
+    <w:rsid w:val="00B762FC"/>
+    <w:rPr>
+      <w:sz w:val="16"/>
+      <w:szCs w:val="16"/>
+    </w:rPr>
+  </w:style>
+  <w:style w:type="paragraph" w:styleId="CommentText">
+    <w:name w:val="annotation text"/>
+    <w:basedOn w:val="Normal"/>
+    <w:link w:val="CommentTextChar"/>
+    <w:uiPriority w:val="99"/>
+    <w:semiHidden/>
+    <w:unhideWhenUsed/>
+    <w:rsid w:val="00B762FC"/>
+    <w:pPr>
+      <w:spacing w:line="240" w:lineRule="auto"/>
+    </w:pPr>
+    <w:rPr>
+      <w:sz w:val="20"/>
+      <w:szCs w:val="20"/>
+    </w:rPr>
+  </w:style>
+  <w:style w:type="character" w:customStyle="1" w:styleId="CommentTextChar">
+    <w:name w:val="Comment Text Char"/>
+    <w:basedOn w:val="DefaultParagraphFont"/>
+    <w:link w:val="CommentText"/>
+    <w:uiPriority w:val="99"/>
+    <w:semiHidden/>
+    <w:rsid w:val="00B762FC"/>
+    <w:rPr>
+      <w:sz w:val="20"/>
+      <w:szCs w:val="20"/>
+    </w:rPr>
+  </w:style>
+  <w:style w:type="paragraph" w:styleId="CommentSubject">
+    <w:name w:val="annotation subject"/>
+    <w:basedOn w:val="CommentText"/>
+    <w:next w:val="CommentText"/>
+    <w:link w:val="CommentSubjectChar"/>
+    <w:uiPriority w:val="99"/>
+    <w:semiHidden/>
+    <w:unhideWhenUsed/>
+    <w:rsid w:val="00B762FC"/>
+    <w:rPr>
+      <w:b/>
+      <w:bCs/>
+    </w:rPr>
+  </w:style>
+  <w:style w:type="character" w:customStyle="1" w:styleId="CommentSubjectChar">
+    <w:name w:val="Comment Subject Char"/>
+    <w:basedOn w:val="CommentTextChar"/>
+    <w:link w:val="CommentSubject"/>
+    <w:uiPriority w:val="99"/>
+    <w:semiHidden/>
+    <w:rsid w:val="00B762FC"/>
+    <w:rPr>
+      <w:b/>
+      <w:bCs/>
+      <w:sz w:val="20"/>
+      <w:szCs w:val="20"/>
+    </w:rPr>
+  </w:style>
+  <w:style w:type="paragraph" w:styleId="ListParagraph">
+    <w:name w:val="List Paragraph"/>
+    <w:basedOn w:val="Normal"/>
+    <w:uiPriority w:val="34"/>
+    <w:qFormat/>
+    <w:rsid w:val="00131674"/>
+    <w:pPr>
+      <w:ind w:left="720"/>
+      <w:contextualSpacing/>
+    </w:pPr>
+  </w:style>
 </w:styles>
 </file>
 
@@ -4993,6 +5501,85 @@
     <w:rsid w:val="00BA38A9"/>
     <w:pPr>
       <w:spacing w:after="0" w:line="240" w:lineRule="auto"/>
+    </w:pPr>
+  </w:style>
+  <w:style w:type="character" w:styleId="CommentReference">
+    <w:name w:val="annotation reference"/>
+    <w:basedOn w:val="DefaultParagraphFont"/>
+    <w:uiPriority w:val="99"/>
+    <w:semiHidden/>
+    <w:unhideWhenUsed/>
+    <w:rsid w:val="00B762FC"/>
+    <w:rPr>
+      <w:sz w:val="16"/>
+      <w:szCs w:val="16"/>
+    </w:rPr>
+  </w:style>
+  <w:style w:type="paragraph" w:styleId="CommentText">
+    <w:name w:val="annotation text"/>
+    <w:basedOn w:val="Normal"/>
+    <w:link w:val="CommentTextChar"/>
+    <w:uiPriority w:val="99"/>
+    <w:semiHidden/>
+    <w:unhideWhenUsed/>
+    <w:rsid w:val="00B762FC"/>
+    <w:pPr>
+      <w:spacing w:line="240" w:lineRule="auto"/>
+    </w:pPr>
+    <w:rPr>
+      <w:sz w:val="20"/>
+      <w:szCs w:val="20"/>
+    </w:rPr>
+  </w:style>
+  <w:style w:type="character" w:customStyle="1" w:styleId="CommentTextChar">
+    <w:name w:val="Comment Text Char"/>
+    <w:basedOn w:val="DefaultParagraphFont"/>
+    <w:link w:val="CommentText"/>
+    <w:uiPriority w:val="99"/>
+    <w:semiHidden/>
+    <w:rsid w:val="00B762FC"/>
+    <w:rPr>
+      <w:sz w:val="20"/>
+      <w:szCs w:val="20"/>
+    </w:rPr>
+  </w:style>
+  <w:style w:type="paragraph" w:styleId="CommentSubject">
+    <w:name w:val="annotation subject"/>
+    <w:basedOn w:val="CommentText"/>
+    <w:next w:val="CommentText"/>
+    <w:link w:val="CommentSubjectChar"/>
+    <w:uiPriority w:val="99"/>
+    <w:semiHidden/>
+    <w:unhideWhenUsed/>
+    <w:rsid w:val="00B762FC"/>
+    <w:rPr>
+      <w:b/>
+      <w:bCs/>
+    </w:rPr>
+  </w:style>
+  <w:style w:type="character" w:customStyle="1" w:styleId="CommentSubjectChar">
+    <w:name w:val="Comment Subject Char"/>
+    <w:basedOn w:val="CommentTextChar"/>
+    <w:link w:val="CommentSubject"/>
+    <w:uiPriority w:val="99"/>
+    <w:semiHidden/>
+    <w:rsid w:val="00B762FC"/>
+    <w:rPr>
+      <w:b/>
+      <w:bCs/>
+      <w:sz w:val="20"/>
+      <w:szCs w:val="20"/>
+    </w:rPr>
+  </w:style>
+  <w:style w:type="paragraph" w:styleId="ListParagraph">
+    <w:name w:val="List Paragraph"/>
+    <w:basedOn w:val="Normal"/>
+    <w:uiPriority w:val="34"/>
+    <w:qFormat/>
+    <w:rsid w:val="00131674"/>
+    <w:pPr>
+      <w:ind w:left="720"/>
+      <w:contextualSpacing/>
     </w:pPr>
   </w:style>
 </w:styles>
@@ -5288,7 +5875,7 @@
 </file>
 
 <file path=customXml/itemProps1.xml><?xml version="1.0" encoding="utf-8"?>
-<ds:datastoreItem xmlns:ds="http://schemas.openxmlformats.org/officeDocument/2006/customXml" ds:itemID="{233AE5B2-E0F9-409A-BC4C-19C23748113A}">
+<ds:datastoreItem xmlns:ds="http://schemas.openxmlformats.org/officeDocument/2006/customXml" ds:itemID="{4DA9D75B-3F27-4794-87E0-10EB09572EC9}">
   <ds:schemaRefs>
     <ds:schemaRef ds:uri="http://schemas.openxmlformats.org/officeDocument/2006/bibliography"/>
   </ds:schemaRefs>

</xml_diff>